<commit_message>
incorporated Rachels review doc comments in Rnw file
</commit_message>
<xml_diff>
--- a/inst/submitted/revised/Responses_to_review.docx
+++ b/inst/submitted/revised/Responses_to_review.docx
@@ -5169,7 +5169,27 @@
             <w:sz w:val="18"/>
             <w:szCs w:val="18"/>
           </w:rPr>
-          <w:t>re a whale was up</w:t>
+          <w:t>re a</w:t>
+        </w:r>
+      </w:ins>
+      <w:r>
+        <w:rPr>
+          <w:rFonts w:ascii="Helvetica" w:hAnsi="Helvetica"/>
+          <w:color w:val="FF0000"/>
+          <w:sz w:val="18"/>
+          <w:szCs w:val="18"/>
+        </w:rPr>
+        <w:t xml:space="preserve">n animal </w:t>
+      </w:r>
+      <w:ins w:id="155" w:author="Rachel Fewster" w:date="2020-07-27T18:01:00Z">
+        <w:r>
+          <w:rPr>
+            <w:rFonts w:ascii="Helvetica" w:hAnsi="Helvetica"/>
+            <w:color w:val="FF0000"/>
+            <w:sz w:val="18"/>
+            <w:szCs w:val="18"/>
+          </w:rPr>
+          <w:t>was up</w:t>
         </w:r>
         <w:r>
           <w:rPr>
@@ -5181,7 +5201,7 @@
           <w:t xml:space="preserve"> for the first camera</w:t>
         </w:r>
       </w:ins>
-      <w:ins w:id="155" w:author="Rachel Fewster" w:date="2020-07-27T18:03:00Z">
+      <w:ins w:id="156" w:author="Rachel Fewster" w:date="2020-07-27T18:03:00Z">
         <w:r>
           <w:rPr>
             <w:rFonts w:ascii="Helvetica" w:hAnsi="Helvetica"/>
@@ -5192,7 +5212,7 @@
           <w:t xml:space="preserve"> and down for the second camera</w:t>
         </w:r>
       </w:ins>
-      <w:ins w:id="156" w:author="Rachel Fewster" w:date="2020-07-27T18:02:00Z">
+      <w:ins w:id="157" w:author="Rachel Fewster" w:date="2020-07-27T18:02:00Z">
         <w:r>
           <w:rPr>
             <w:rFonts w:ascii="Helvetica" w:hAnsi="Helvetica"/>
@@ -5203,7 +5223,7 @@
           <w:t>,</w:t>
         </w:r>
       </w:ins>
-      <w:ins w:id="157" w:author="Rachel Fewster" w:date="2020-07-27T18:01:00Z">
+      <w:ins w:id="158" w:author="Rachel Fewster" w:date="2020-07-27T18:01:00Z">
         <w:r>
           <w:rPr>
             <w:rFonts w:ascii="Helvetica" w:hAnsi="Helvetica"/>
@@ -5223,7 +5243,7 @@
           <w:t>.</w:t>
         </w:r>
       </w:ins>
-      <w:ins w:id="158" w:author="Rachel Fewster" w:date="2020-07-27T18:05:00Z">
+      <w:ins w:id="159" w:author="Rachel Fewster" w:date="2020-07-27T18:05:00Z">
         <w:r>
           <w:rPr>
             <w:rFonts w:ascii="Helvetica" w:hAnsi="Helvetica"/>
@@ -5272,7 +5292,7 @@
         <w:autoSpaceDN w:val="0"/>
         <w:adjustRightInd w:val="0"/>
         <w:rPr>
-          <w:ins w:id="159" w:author="Rachel Fewster" w:date="2020-07-27T17:54:00Z"/>
+          <w:ins w:id="160" w:author="Rachel Fewster" w:date="2020-07-27T17:54:00Z"/>
           <w:rFonts w:ascii="Helvetica" w:hAnsi="Helvetica"/>
           <w:color w:val="FF0000"/>
           <w:sz w:val="18"/>
@@ -5297,7 +5317,7 @@
         </w:rPr>
         <w:t xml:space="preserve">, the lag would increase by a factor of about 10, for example. In this case animal movement becomes more of an issue. Our </w:t>
       </w:r>
-      <w:ins w:id="160" w:author="Rachel Fewster" w:date="2020-07-27T18:06:00Z">
+      <w:ins w:id="161" w:author="Rachel Fewster" w:date="2020-07-27T18:06:00Z">
         <w:r>
           <w:rPr>
             <w:rFonts w:ascii="Helvetica" w:hAnsi="Helvetica"/>
@@ -5308,7 +5328,7 @@
           <w:t>aim is to</w:t>
         </w:r>
       </w:ins>
-      <w:del w:id="161" w:author="Rachel Fewster" w:date="2020-07-27T18:06:00Z">
+      <w:del w:id="162" w:author="Rachel Fewster" w:date="2020-07-27T18:06:00Z">
         <w:r>
           <w:rPr>
             <w:rFonts w:ascii="Helvetica" w:hAnsi="Helvetica"/>
@@ -5328,7 +5348,7 @@
         </w:rPr>
         <w:t xml:space="preserve"> provide</w:t>
       </w:r>
-      <w:del w:id="162" w:author="Rachel Fewster" w:date="2020-07-27T18:06:00Z">
+      <w:del w:id="163" w:author="Rachel Fewster" w:date="2020-07-27T18:06:00Z">
         <w:r>
           <w:rPr>
             <w:rFonts w:ascii="Helvetica" w:hAnsi="Helvetica"/>
@@ -5355,7 +5375,7 @@
         <w:autoSpaceDN w:val="0"/>
         <w:adjustRightInd w:val="0"/>
         <w:rPr>
-          <w:ins w:id="163" w:author="Rachel Fewster" w:date="2020-07-27T17:54:00Z"/>
+          <w:ins w:id="164" w:author="Rachel Fewster" w:date="2020-07-27T17:54:00Z"/>
           <w:rFonts w:ascii="Helvetica" w:hAnsi="Helvetica"/>
           <w:color w:val="FF0000"/>
           <w:sz w:val="18"/>
@@ -5369,15 +5389,15 @@
         <w:autoSpaceDN w:val="0"/>
         <w:adjustRightInd w:val="0"/>
         <w:rPr>
-          <w:del w:id="164" w:author="Rachel Fewster" w:date="2020-07-27T18:07:00Z"/>
-          <w:rFonts w:ascii="Helvetica" w:hAnsi="Helvetica"/>
-          <w:color w:val="FF0000"/>
-          <w:sz w:val="18"/>
-          <w:szCs w:val="18"/>
-        </w:rPr>
-      </w:pPr>
-      <w:commentRangeStart w:id="165"/>
-      <w:ins w:id="166" w:author="Rachel Fewster" w:date="2020-07-27T17:54:00Z">
+          <w:del w:id="165" w:author="Rachel Fewster" w:date="2020-07-27T18:07:00Z"/>
+          <w:rFonts w:ascii="Helvetica" w:hAnsi="Helvetica"/>
+          <w:color w:val="FF0000"/>
+          <w:sz w:val="18"/>
+          <w:szCs w:val="18"/>
+        </w:rPr>
+      </w:pPr>
+      <w:commentRangeStart w:id="166"/>
+      <w:ins w:id="167" w:author="Rachel Fewster" w:date="2020-07-27T17:54:00Z">
         <w:r>
           <w:rPr>
             <w:rFonts w:ascii="Helvetica" w:hAnsi="Helvetica"/>
@@ -5387,14 +5407,14 @@
           </w:rPr>
           <w:t>We like the referee’s point about availability bias mutating into perception bias, which aligns with the discussion in the previous point.</w:t>
         </w:r>
-        <w:commentRangeEnd w:id="165"/>
+        <w:commentRangeEnd w:id="166"/>
         <w:r>
           <w:rPr>
             <w:rStyle w:val="CommentReference"/>
             <w:rFonts w:asciiTheme="minorHAnsi" w:eastAsiaTheme="minorHAnsi" w:hAnsiTheme="minorHAnsi" w:cstheme="minorBidi"/>
             <w:lang w:eastAsia="en-US"/>
           </w:rPr>
-          <w:commentReference w:id="165"/>
+          <w:commentReference w:id="166"/>
         </w:r>
       </w:ins>
     </w:p>
@@ -5404,7 +5424,7 @@
         <w:autoSpaceDN w:val="0"/>
         <w:adjustRightInd w:val="0"/>
         <w:rPr>
-          <w:del w:id="167" w:author="Rachel Fewster" w:date="2020-07-27T18:07:00Z"/>
+          <w:del w:id="168" w:author="Rachel Fewster" w:date="2020-07-27T18:07:00Z"/>
           <w:rFonts w:ascii="Helvetica" w:hAnsi="Helvetica"/>
           <w:color w:val="000000"/>
           <w:sz w:val="18"/>
@@ -5444,7 +5464,7 @@
         <w:br/>
         <w:t>You state “Ensuring that the narrow search strips of two UAVs overlap adequately can be difficult in some environments and a cheaper alternative is to mount two cameras on a single aircraft</w:t>
       </w:r>
-      <w:del w:id="168" w:author="Rachel Fewster" w:date="2020-07-28T15:06:00Z">
+      <w:del w:id="169" w:author="Rachel Fewster" w:date="2020-07-28T15:06:00Z">
         <w:r>
           <w:rPr>
             <w:rFonts w:ascii="Helvetica" w:hAnsi="Helvetica"/>
@@ -5464,7 +5484,7 @@
         </w:rPr>
         <w:t>”. While difficult, it does not seem impossible, and hence this might open the question to what might be the optimal strategy, depending on how likely this is. T</w:t>
       </w:r>
-      <w:del w:id="169" w:author="Rachel Fewster" w:date="2020-07-27T18:08:00Z">
+      <w:del w:id="170" w:author="Rachel Fewster" w:date="2020-07-27T18:08:00Z">
         <w:r>
           <w:rPr>
             <w:rFonts w:ascii="Helvetica" w:hAnsi="Helvetica"/>
@@ -5533,7 +5553,7 @@
         </w:rPr>
         <w:t xml:space="preserve">We have </w:t>
       </w:r>
-      <w:ins w:id="170" w:author="Rachel Fewster" w:date="2020-07-27T18:09:00Z">
+      <w:ins w:id="171" w:author="Rachel Fewster" w:date="2020-07-27T18:09:00Z">
         <w:r>
           <w:rPr>
             <w:rFonts w:ascii="Helvetica" w:hAnsi="Helvetica"/>
@@ -5553,7 +5573,7 @@
         </w:rPr>
         <w:t>thought about these issues</w:t>
       </w:r>
-      <w:ins w:id="171" w:author="Rachel Fewster" w:date="2020-07-27T18:09:00Z">
+      <w:ins w:id="172" w:author="Rachel Fewster" w:date="2020-07-27T18:09:00Z">
         <w:r>
           <w:rPr>
             <w:rFonts w:ascii="Helvetica" w:hAnsi="Helvetica"/>
@@ -5564,7 +5584,7 @@
           <w:t>:</w:t>
         </w:r>
       </w:ins>
-      <w:del w:id="172" w:author="Rachel Fewster" w:date="2020-07-27T18:09:00Z">
+      <w:del w:id="173" w:author="Rachel Fewster" w:date="2020-07-27T18:09:00Z">
         <w:r>
           <w:rPr>
             <w:rFonts w:ascii="Helvetica" w:hAnsi="Helvetica"/>
@@ -5584,7 +5604,7 @@
         </w:rPr>
         <w:t xml:space="preserve"> </w:t>
       </w:r>
-      <w:ins w:id="173" w:author="Rachel Fewster" w:date="2020-07-27T18:09:00Z">
+      <w:ins w:id="174" w:author="Rachel Fewster" w:date="2020-07-27T18:09:00Z">
         <w:r>
           <w:rPr>
             <w:rFonts w:ascii="Helvetica" w:hAnsi="Helvetica"/>
@@ -5595,7 +5615,7 @@
           <w:t>i</w:t>
         </w:r>
       </w:ins>
-      <w:del w:id="174" w:author="Rachel Fewster" w:date="2020-07-27T18:09:00Z">
+      <w:del w:id="175" w:author="Rachel Fewster" w:date="2020-07-27T18:09:00Z">
         <w:r>
           <w:rPr>
             <w:rFonts w:ascii="Helvetica" w:hAnsi="Helvetica"/>
@@ -5615,7 +5635,7 @@
         </w:rPr>
         <w:t>n fact, we started by considering</w:t>
       </w:r>
-      <w:ins w:id="175" w:author="Rachel Fewster" w:date="2020-07-27T18:12:00Z">
+      <w:ins w:id="176" w:author="Rachel Fewster" w:date="2020-07-27T18:12:00Z">
         <w:r>
           <w:rPr>
             <w:rFonts w:ascii="Helvetica" w:hAnsi="Helvetica"/>
@@ -5653,7 +5673,7 @@
         </w:rPr>
         <w:t>difficulty of one plane following exactly the path of another became apparent</w:t>
       </w:r>
-      <w:del w:id="176" w:author="Rachel Fewster" w:date="2020-07-27T18:16:00Z">
+      <w:del w:id="177" w:author="Rachel Fewster" w:date="2020-07-27T18:16:00Z">
         <w:r>
           <w:rPr>
             <w:rFonts w:ascii="Helvetica" w:hAnsi="Helvetica"/>
@@ -5673,7 +5693,7 @@
         </w:rPr>
         <w:t xml:space="preserve"> from these data: the paths</w:t>
       </w:r>
-      <w:del w:id="177" w:author="Rachel Fewster" w:date="2020-07-27T18:10:00Z">
+      <w:del w:id="178" w:author="Rachel Fewster" w:date="2020-07-27T18:10:00Z">
         <w:r>
           <w:rPr>
             <w:rFonts w:ascii="Helvetica" w:hAnsi="Helvetica"/>
@@ -5709,7 +5729,25 @@
           <w:sz w:val="18"/>
           <w:szCs w:val="18"/>
         </w:rPr>
-        <w:t xml:space="preserve">. This is not such a problem for visual surveys where observers search out to more than </w:t>
+        <w:t xml:space="preserve">. This is not such a problem for visual surveys where observers search out to </w:t>
+      </w:r>
+      <w:r>
+        <w:rPr>
+          <w:rFonts w:ascii="Helvetica" w:hAnsi="Helvetica"/>
+          <w:color w:val="FF0000"/>
+          <w:sz w:val="18"/>
+          <w:szCs w:val="18"/>
+        </w:rPr>
+        <w:t>maybe</w:t>
+      </w:r>
+      <w:r>
+        <w:rPr>
+          <w:rFonts w:ascii="Helvetica" w:hAnsi="Helvetica"/>
+          <w:color w:val="FF0000"/>
+          <w:sz w:val="18"/>
+          <w:szCs w:val="18"/>
+        </w:rPr>
+        <w:t xml:space="preserve"> </w:t>
       </w:r>
       <w:r>
         <w:rPr>
@@ -5729,7 +5767,7 @@
         </w:rPr>
         <w:t>m either side of the transect line, but for a camera survey with</w:t>
       </w:r>
-      <w:ins w:id="178" w:author="Rachel Fewster" w:date="2020-07-27T18:16:00Z">
+      <w:ins w:id="179" w:author="Rachel Fewster" w:date="2020-07-27T18:16:00Z">
         <w:r>
           <w:rPr>
             <w:rFonts w:ascii="Helvetica" w:hAnsi="Helvetica"/>
@@ -5749,7 +5787,7 @@
         </w:rPr>
         <w:t xml:space="preserve"> strip half-width</w:t>
       </w:r>
-      <w:ins w:id="179" w:author="Rachel Fewster" w:date="2020-07-27T18:16:00Z">
+      <w:ins w:id="180" w:author="Rachel Fewster" w:date="2020-07-27T18:16:00Z">
         <w:r>
           <w:rPr>
             <w:rFonts w:ascii="Helvetica" w:hAnsi="Helvetica"/>
@@ -5796,8 +5834,8 @@
         </w:rPr>
         <w:t xml:space="preserve">re was too little overlap to make mark-recapture line transect methods feasible. </w:t>
       </w:r>
-      <w:commentRangeStart w:id="180"/>
-      <w:ins w:id="181" w:author="Rachel Fewster" w:date="2020-07-27T18:10:00Z">
+      <w:commentRangeStart w:id="181"/>
+      <w:ins w:id="182" w:author="Rachel Fewster" w:date="2020-07-27T18:10:00Z">
         <w:r>
           <w:rPr>
             <w:rFonts w:ascii="Helvetica" w:hAnsi="Helvetica"/>
@@ -5807,14 +5845,14 @@
           </w:rPr>
           <w:t>Engineering advances in the future may bring improved performance in this respect.</w:t>
         </w:r>
-        <w:commentRangeEnd w:id="180"/>
+        <w:commentRangeEnd w:id="181"/>
         <w:r>
           <w:rPr>
             <w:rStyle w:val="CommentReference"/>
             <w:rFonts w:asciiTheme="minorHAnsi" w:eastAsiaTheme="minorHAnsi" w:hAnsiTheme="minorHAnsi" w:cstheme="minorBidi"/>
             <w:lang w:eastAsia="en-US"/>
           </w:rPr>
-          <w:commentReference w:id="180"/>
+          <w:commentReference w:id="181"/>
         </w:r>
       </w:ins>
     </w:p>
@@ -5846,7 +5884,7 @@
         </w:rPr>
         <w:t xml:space="preserve">We do mention a method involving one aircraft circling back over its own path periodically, </w:t>
       </w:r>
-      <w:ins w:id="182" w:author="Rachel Fewster" w:date="2020-07-27T18:12:00Z">
+      <w:ins w:id="183" w:author="Rachel Fewster" w:date="2020-07-27T18:12:00Z">
         <w:r>
           <w:rPr>
             <w:rFonts w:ascii="Helvetica" w:hAnsi="Helvetica"/>
@@ -5857,7 +5895,7 @@
           <w:t>although</w:t>
         </w:r>
       </w:ins>
-      <w:del w:id="183" w:author="Rachel Fewster" w:date="2020-07-27T18:12:00Z">
+      <w:del w:id="184" w:author="Rachel Fewster" w:date="2020-07-27T18:12:00Z">
         <w:r>
           <w:rPr>
             <w:rFonts w:ascii="Helvetica" w:hAnsi="Helvetica"/>
@@ -5886,7 +5924,7 @@
         </w:rPr>
         <w:t xml:space="preserve">If the two aircraft could be made to follow almost </w:t>
       </w:r>
-      <w:ins w:id="184" w:author="Rachel Fewster" w:date="2020-07-27T18:17:00Z">
+      <w:ins w:id="185" w:author="Rachel Fewster" w:date="2020-07-27T18:17:00Z">
         <w:r>
           <w:rPr>
             <w:rFonts w:ascii="Helvetica" w:hAnsi="Helvetica"/>
@@ -5897,7 +5935,7 @@
           <w:t>identical</w:t>
         </w:r>
       </w:ins>
-      <w:del w:id="185" w:author="Rachel Fewster" w:date="2020-07-27T18:17:00Z">
+      <w:del w:id="186" w:author="Rachel Fewster" w:date="2020-07-27T18:17:00Z">
         <w:r>
           <w:rPr>
             <w:rFonts w:ascii="Helvetica" w:hAnsi="Helvetica"/>
@@ -5946,7 +5984,7 @@
         </w:rPr>
         <w:t>Our method could be extended to deal with partial overlap of searched strips</w:t>
       </w:r>
-      <w:ins w:id="186" w:author="Rachel Fewster" w:date="2020-07-28T10:06:00Z">
+      <w:ins w:id="187" w:author="Rachel Fewster" w:date="2020-07-28T10:06:00Z">
         <w:r>
           <w:rPr>
             <w:rFonts w:ascii="Helvetica" w:hAnsi="Helvetica"/>
@@ -5957,7 +5995,7 @@
           <w:t>.</w:t>
         </w:r>
       </w:ins>
-      <w:del w:id="187" w:author="Rachel Fewster" w:date="2020-07-28T10:06:00Z">
+      <w:del w:id="188" w:author="Rachel Fewster" w:date="2020-07-28T10:06:00Z">
         <w:r>
           <w:rPr>
             <w:rFonts w:ascii="Helvetica" w:hAnsi="Helvetica"/>
@@ -5968,7 +6006,7 @@
           <w:delText>, but w</w:delText>
         </w:r>
       </w:del>
-      <w:ins w:id="188" w:author="Rachel Fewster" w:date="2020-07-28T10:06:00Z">
+      <w:ins w:id="189" w:author="Rachel Fewster" w:date="2020-07-28T10:06:00Z">
         <w:r>
           <w:rPr>
             <w:rFonts w:ascii="Helvetica" w:hAnsi="Helvetica"/>
@@ -5988,7 +6026,7 @@
         </w:rPr>
         <w:t>e do not develop that extension in this paper</w:t>
       </w:r>
-      <w:ins w:id="189" w:author="Rachel Fewster" w:date="2020-07-28T10:06:00Z">
+      <w:ins w:id="190" w:author="Rachel Fewster" w:date="2020-07-28T10:06:00Z">
         <w:r>
           <w:rPr>
             <w:rFonts w:ascii="Helvetica" w:hAnsi="Helvetica"/>
@@ -5999,7 +6037,7 @@
           <w:t>,</w:t>
         </w:r>
       </w:ins>
-      <w:del w:id="190" w:author="Rachel Fewster" w:date="2020-07-28T10:06:00Z">
+      <w:del w:id="191" w:author="Rachel Fewster" w:date="2020-07-28T10:06:00Z">
         <w:r>
           <w:rPr>
             <w:rFonts w:ascii="Helvetica" w:hAnsi="Helvetica"/>
@@ -6010,7 +6048,7 @@
           <w:delText>.</w:delText>
         </w:r>
       </w:del>
-      <w:ins w:id="191" w:author="Rachel Fewster" w:date="2020-07-27T18:13:00Z">
+      <w:ins w:id="192" w:author="Rachel Fewster" w:date="2020-07-27T18:13:00Z">
         <w:r>
           <w:rPr>
             <w:rFonts w:ascii="Helvetica" w:hAnsi="Helvetica"/>
@@ -6021,7 +6059,7 @@
           <w:t xml:space="preserve"> </w:t>
         </w:r>
       </w:ins>
-      <w:ins w:id="192" w:author="Rachel Fewster" w:date="2020-07-28T10:06:00Z">
+      <w:ins w:id="193" w:author="Rachel Fewster" w:date="2020-07-28T10:06:00Z">
         <w:r>
           <w:rPr>
             <w:rFonts w:ascii="Helvetica" w:hAnsi="Helvetica"/>
@@ -6032,7 +6070,7 @@
           <w:t xml:space="preserve">but </w:t>
         </w:r>
       </w:ins>
-      <w:ins w:id="193" w:author="Rachel Fewster" w:date="2020-07-27T18:13:00Z">
+      <w:ins w:id="194" w:author="Rachel Fewster" w:date="2020-07-27T18:13:00Z">
         <w:r>
           <w:rPr>
             <w:rFonts w:ascii="Helvetica" w:hAnsi="Helvetica"/>
@@ -6043,7 +6081,7 @@
           <w:t>our</w:t>
         </w:r>
       </w:ins>
-      <w:ins w:id="194" w:author="Rachel Fewster" w:date="2020-07-28T10:07:00Z">
+      <w:ins w:id="195" w:author="Rachel Fewster" w:date="2020-07-28T10:07:00Z">
         <w:r>
           <w:rPr>
             <w:rFonts w:ascii="Helvetica" w:hAnsi="Helvetica"/>
@@ -6063,7 +6101,7 @@
           <w:t xml:space="preserve"> which this could be addressed in future work.</w:t>
         </w:r>
       </w:ins>
-      <w:del w:id="195" w:author="Rachel Fewster" w:date="2020-07-27T18:13:00Z">
+      <w:del w:id="196" w:author="Rachel Fewster" w:date="2020-07-27T18:13:00Z">
         <w:r>
           <w:rPr>
             <w:rFonts w:ascii="Helvetica" w:hAnsi="Helvetica"/>
@@ -6074,7 +6112,7 @@
           <w:delText xml:space="preserve"> We present a</w:delText>
         </w:r>
       </w:del>
-      <w:del w:id="196" w:author="Rachel Fewster" w:date="2020-07-28T10:07:00Z">
+      <w:del w:id="197" w:author="Rachel Fewster" w:date="2020-07-28T10:07:00Z">
         <w:r>
           <w:rPr>
             <w:rFonts w:ascii="Helvetica" w:hAnsi="Helvetica"/>
@@ -6085,7 +6123,7 @@
           <w:delText xml:space="preserve"> framework </w:delText>
         </w:r>
       </w:del>
-      <w:del w:id="197" w:author="Rachel Fewster" w:date="2020-07-27T18:13:00Z">
+      <w:del w:id="198" w:author="Rachel Fewster" w:date="2020-07-27T18:13:00Z">
         <w:r>
           <w:rPr>
             <w:rFonts w:ascii="Helvetica" w:hAnsi="Helvetica"/>
@@ -6096,7 +6134,7 @@
           <w:delText xml:space="preserve">that </w:delText>
         </w:r>
       </w:del>
-      <w:del w:id="198" w:author="Rachel Fewster" w:date="2020-07-28T10:07:00Z">
+      <w:del w:id="199" w:author="Rachel Fewster" w:date="2020-07-28T10:07:00Z">
         <w:r>
           <w:rPr>
             <w:rFonts w:ascii="Helvetica" w:hAnsi="Helvetica"/>
@@ -6107,7 +6145,7 @@
           <w:delText>could be extended</w:delText>
         </w:r>
       </w:del>
-      <w:del w:id="199" w:author="Rachel Fewster" w:date="2020-07-27T18:13:00Z">
+      <w:del w:id="200" w:author="Rachel Fewster" w:date="2020-07-27T18:13:00Z">
         <w:r>
           <w:rPr>
             <w:rFonts w:ascii="Helvetica" w:hAnsi="Helvetica"/>
@@ -6118,7 +6156,7 @@
           <w:delText xml:space="preserve"> by others</w:delText>
         </w:r>
       </w:del>
-      <w:del w:id="200" w:author="Rachel Fewster" w:date="2020-07-28T10:07:00Z">
+      <w:del w:id="201" w:author="Rachel Fewster" w:date="2020-07-28T10:07:00Z">
         <w:r>
           <w:rPr>
             <w:rFonts w:ascii="Helvetica" w:hAnsi="Helvetica"/>
@@ -6129,7 +6167,7 @@
           <w:delText xml:space="preserve"> </w:delText>
         </w:r>
       </w:del>
-      <w:del w:id="201" w:author="Rachel Fewster" w:date="2020-07-27T18:14:00Z">
+      <w:del w:id="202" w:author="Rachel Fewster" w:date="2020-07-27T18:14:00Z">
         <w:r>
           <w:rPr>
             <w:rFonts w:ascii="Helvetica" w:hAnsi="Helvetica"/>
@@ -6140,7 +6178,7 @@
           <w:delText>in this, and other ways</w:delText>
         </w:r>
       </w:del>
-      <w:del w:id="202" w:author="Rachel Fewster" w:date="2020-07-28T10:07:00Z">
+      <w:del w:id="203" w:author="Rachel Fewster" w:date="2020-07-28T10:07:00Z">
         <w:r>
           <w:rPr>
             <w:rFonts w:ascii="Helvetica" w:hAnsi="Helvetica"/>
@@ -6180,7 +6218,7 @@
         </w:rPr>
         <w:t xml:space="preserve">Similarly, we have not </w:t>
       </w:r>
-      <w:ins w:id="203" w:author="Rachel Fewster" w:date="2020-07-27T18:14:00Z">
+      <w:ins w:id="204" w:author="Rachel Fewster" w:date="2020-07-27T18:14:00Z">
         <w:r>
           <w:rPr>
             <w:rFonts w:ascii="Helvetica" w:hAnsi="Helvetica"/>
@@ -6200,7 +6238,7 @@
         </w:rPr>
         <w:t xml:space="preserve">investigated optimal strategies, but </w:t>
       </w:r>
-      <w:ins w:id="204" w:author="Rachel Fewster" w:date="2020-07-27T18:14:00Z">
+      <w:ins w:id="205" w:author="Rachel Fewster" w:date="2020-07-27T18:14:00Z">
         <w:r>
           <w:rPr>
             <w:rFonts w:ascii="Helvetica" w:hAnsi="Helvetica"/>
@@ -6210,7 +6248,7 @@
           </w:rPr>
           <w:t xml:space="preserve">this is very much of </w:t>
         </w:r>
-        <w:commentRangeStart w:id="205"/>
+        <w:commentRangeStart w:id="206"/>
         <w:r>
           <w:rPr>
             <w:rFonts w:ascii="Helvetica" w:hAnsi="Helvetica"/>
@@ -6221,18 +6259,18 @@
           <w:t>interest</w:t>
         </w:r>
       </w:ins>
-      <w:commentRangeEnd w:id="205"/>
-      <w:ins w:id="206" w:author="Rachel Fewster" w:date="2020-07-27T18:15:00Z">
+      <w:commentRangeEnd w:id="206"/>
+      <w:ins w:id="207" w:author="Rachel Fewster" w:date="2020-07-27T18:15:00Z">
         <w:r>
           <w:rPr>
             <w:rStyle w:val="CommentReference"/>
             <w:rFonts w:asciiTheme="minorHAnsi" w:eastAsiaTheme="minorHAnsi" w:hAnsiTheme="minorHAnsi" w:cstheme="minorBidi"/>
             <w:lang w:eastAsia="en-US"/>
           </w:rPr>
-          <w:commentReference w:id="205"/>
-        </w:r>
-      </w:ins>
-      <w:ins w:id="207" w:author="Rachel Fewster" w:date="2020-07-27T18:14:00Z">
+          <w:commentReference w:id="206"/>
+        </w:r>
+      </w:ins>
+      <w:ins w:id="208" w:author="Rachel Fewster" w:date="2020-07-27T18:14:00Z">
         <w:r>
           <w:rPr>
             <w:rFonts w:ascii="Helvetica" w:hAnsi="Helvetica"/>
@@ -6243,7 +6281,7 @@
           <w:t>. O</w:t>
         </w:r>
       </w:ins>
-      <w:del w:id="208" w:author="Rachel Fewster" w:date="2020-07-27T18:14:00Z">
+      <w:del w:id="209" w:author="Rachel Fewster" w:date="2020-07-27T18:14:00Z">
         <w:r>
           <w:rPr>
             <w:rFonts w:ascii="Helvetica" w:hAnsi="Helvetica"/>
@@ -6263,7 +6301,7 @@
         </w:rPr>
         <w:t xml:space="preserve">ur framework provides the tools </w:t>
       </w:r>
-      <w:del w:id="209" w:author="Rachel Fewster" w:date="2020-07-28T10:09:00Z">
+      <w:del w:id="210" w:author="Rachel Fewster" w:date="2020-07-28T10:09:00Z">
         <w:r>
           <w:rPr>
             <w:rFonts w:ascii="Helvetica" w:hAnsi="Helvetica"/>
@@ -6274,7 +6312,7 @@
           <w:delText>that</w:delText>
         </w:r>
       </w:del>
-      <w:del w:id="210" w:author="Rachel Fewster" w:date="2020-07-27T18:18:00Z">
+      <w:del w:id="211" w:author="Rachel Fewster" w:date="2020-07-27T18:18:00Z">
         <w:r>
           <w:rPr>
             <w:rFonts w:ascii="Helvetica" w:hAnsi="Helvetica"/>
@@ -6294,7 +6332,7 @@
           <w:delText>can use</w:delText>
         </w:r>
       </w:del>
-      <w:del w:id="211" w:author="Rachel Fewster" w:date="2020-07-28T10:09:00Z">
+      <w:del w:id="212" w:author="Rachel Fewster" w:date="2020-07-28T10:09:00Z">
         <w:r>
           <w:rPr>
             <w:rFonts w:ascii="Helvetica" w:hAnsi="Helvetica"/>
@@ -6305,7 +6343,7 @@
           <w:delText xml:space="preserve"> </w:delText>
         </w:r>
       </w:del>
-      <w:ins w:id="212" w:author="Rachel Fewster" w:date="2020-07-27T18:18:00Z">
+      <w:ins w:id="213" w:author="Rachel Fewster" w:date="2020-07-27T18:18:00Z">
         <w:r>
           <w:rPr>
             <w:rFonts w:ascii="Helvetica" w:hAnsi="Helvetica"/>
@@ -6468,7 +6506,7 @@
         </w:rPr>
         <w:t>We</w:t>
       </w:r>
-      <w:del w:id="213" w:author="Rachel Fewster" w:date="2020-07-27T18:20:00Z">
+      <w:del w:id="214" w:author="Rachel Fewster" w:date="2020-07-27T18:20:00Z">
         <w:r>
           <w:rPr>
             <w:rFonts w:ascii="Helvetica" w:hAnsi="Helvetica"/>
@@ -6479,7 +6517,7 @@
           <w:delText xml:space="preserve"> believe that the referee is incorrect</w:delText>
         </w:r>
       </w:del>
-      <w:ins w:id="214" w:author="Rachel Fewster" w:date="2020-07-27T18:20:00Z">
+      <w:ins w:id="215" w:author="Rachel Fewster" w:date="2020-07-27T18:20:00Z">
         <w:r>
           <w:rPr>
             <w:rFonts w:ascii="Helvetica" w:hAnsi="Helvetica"/>
@@ -6490,7 +6528,7 @@
           <w:t xml:space="preserve"> would like to retain the current wording, as the issues of availability and uncertain capture histories have </w:t>
         </w:r>
       </w:ins>
-      <w:ins w:id="215" w:author="Rachel Fewster" w:date="2020-07-27T18:24:00Z">
+      <w:ins w:id="216" w:author="Rachel Fewster" w:date="2020-07-27T18:24:00Z">
         <w:r>
           <w:rPr>
             <w:rFonts w:ascii="Helvetica" w:hAnsi="Helvetica"/>
@@ -6501,7 +6539,7 @@
           <w:t xml:space="preserve">indeed </w:t>
         </w:r>
       </w:ins>
-      <w:ins w:id="216" w:author="Rachel Fewster" w:date="2020-07-27T18:20:00Z">
+      <w:ins w:id="217" w:author="Rachel Fewster" w:date="2020-07-27T18:20:00Z">
         <w:r>
           <w:rPr>
             <w:rFonts w:ascii="Helvetica" w:hAnsi="Helvetica"/>
@@ -6521,7 +6559,7 @@
         </w:rPr>
         <w:t xml:space="preserve">. </w:t>
       </w:r>
-      <w:ins w:id="217" w:author="Rachel Fewster" w:date="2020-07-27T18:24:00Z">
+      <w:ins w:id="218" w:author="Rachel Fewster" w:date="2020-07-27T18:24:00Z">
         <w:r>
           <w:rPr>
             <w:rFonts w:ascii="Helvetica" w:hAnsi="Helvetica"/>
@@ -6532,7 +6570,7 @@
           <w:t>For example, m</w:t>
         </w:r>
       </w:ins>
-      <w:del w:id="218" w:author="Rachel Fewster" w:date="2020-07-27T18:24:00Z">
+      <w:del w:id="219" w:author="Rachel Fewster" w:date="2020-07-27T18:24:00Z">
         <w:r>
           <w:rPr>
             <w:rFonts w:ascii="Helvetica" w:hAnsi="Helvetica"/>
@@ -6552,7 +6590,7 @@
         </w:rPr>
         <w:t>ark-recapture distance sampling methods typically do not estimate availability explicitly, but do use capture histories</w:t>
       </w:r>
-      <w:del w:id="219" w:author="Rachel Fewster" w:date="2020-07-27T18:21:00Z">
+      <w:del w:id="220" w:author="Rachel Fewster" w:date="2020-07-27T18:21:00Z">
         <w:r>
           <w:rPr>
             <w:rFonts w:ascii="Helvetica" w:hAnsi="Helvetica"/>
@@ -6590,7 +6628,7 @@
         </w:rPr>
         <w:t>.</w:t>
       </w:r>
-      <w:ins w:id="220" w:author="Rachel Fewster" w:date="2020-07-27T18:21:00Z">
+      <w:ins w:id="221" w:author="Rachel Fewster" w:date="2020-07-27T18:21:00Z">
         <w:r>
           <w:rPr>
             <w:rFonts w:ascii="Helvetica" w:hAnsi="Helvetica"/>
@@ -6601,7 +6639,7 @@
           <w:t xml:space="preserve"> This relates to the discussion above about the traditional meaning</w:t>
         </w:r>
       </w:ins>
-      <w:ins w:id="221" w:author="Rachel Fewster" w:date="2020-07-27T18:28:00Z">
+      <w:ins w:id="222" w:author="Rachel Fewster" w:date="2020-07-27T18:28:00Z">
         <w:r>
           <w:rPr>
             <w:rFonts w:ascii="Helvetica" w:hAnsi="Helvetica"/>
@@ -6612,7 +6650,7 @@
           <w:t>s</w:t>
         </w:r>
       </w:ins>
-      <w:ins w:id="222" w:author="Rachel Fewster" w:date="2020-07-27T18:21:00Z">
+      <w:ins w:id="223" w:author="Rachel Fewster" w:date="2020-07-27T18:21:00Z">
         <w:r>
           <w:rPr>
             <w:rFonts w:ascii="Helvetica" w:hAnsi="Helvetica"/>
@@ -6623,7 +6661,7 @@
           <w:t xml:space="preserve"> of availability bias </w:t>
         </w:r>
       </w:ins>
-      <w:ins w:id="223" w:author="Rachel Fewster" w:date="2020-07-27T18:24:00Z">
+      <w:ins w:id="224" w:author="Rachel Fewster" w:date="2020-07-27T18:24:00Z">
         <w:r>
           <w:rPr>
             <w:rFonts w:ascii="Helvetica" w:hAnsi="Helvetica"/>
@@ -6634,7 +6672,7 @@
           <w:t>and perception bias. U</w:t>
         </w:r>
       </w:ins>
-      <w:ins w:id="224" w:author="Rachel Fewster" w:date="2020-07-27T18:21:00Z">
+      <w:ins w:id="225" w:author="Rachel Fewster" w:date="2020-07-27T18:21:00Z">
         <w:r>
           <w:rPr>
             <w:rFonts w:ascii="Helvetica" w:hAnsi="Helvetica"/>
@@ -6663,7 +6701,7 @@
           <w:t xml:space="preserve"> capture histories</w:t>
         </w:r>
       </w:ins>
-      <w:ins w:id="225" w:author="Rachel Fewster" w:date="2020-07-27T18:25:00Z">
+      <w:ins w:id="226" w:author="Rachel Fewster" w:date="2020-07-27T18:25:00Z">
         <w:r>
           <w:rPr>
             <w:rFonts w:ascii="Helvetica" w:hAnsi="Helvetica"/>
@@ -6674,7 +6712,7 @@
           <w:t xml:space="preserve"> </w:t>
         </w:r>
       </w:ins>
-      <w:ins w:id="226" w:author="Rachel Fewster" w:date="2020-07-27T18:28:00Z">
+      <w:ins w:id="227" w:author="Rachel Fewster" w:date="2020-07-27T18:28:00Z">
         <w:r>
           <w:rPr>
             <w:rFonts w:ascii="Helvetica" w:hAnsi="Helvetica"/>
@@ -6694,7 +6732,7 @@
           <w:t xml:space="preserve"> to address perception bias</w:t>
         </w:r>
       </w:ins>
-      <w:ins w:id="227" w:author="Rachel Fewster" w:date="2020-07-27T18:21:00Z">
+      <w:ins w:id="228" w:author="Rachel Fewster" w:date="2020-07-27T18:21:00Z">
         <w:r>
           <w:rPr>
             <w:rFonts w:ascii="Helvetica" w:hAnsi="Helvetica"/>
@@ -6714,7 +6752,7 @@
           <w:t xml:space="preserve"> uncertain capture histories</w:t>
         </w:r>
       </w:ins>
-      <w:ins w:id="228" w:author="Rachel Fewster" w:date="2020-07-28T10:11:00Z">
+      <w:ins w:id="229" w:author="Rachel Fewster" w:date="2020-07-28T10:11:00Z">
         <w:r>
           <w:rPr>
             <w:rFonts w:ascii="Helvetica" w:hAnsi="Helvetica"/>
@@ -6725,7 +6763,7 @@
           <w:t>, these</w:t>
         </w:r>
       </w:ins>
-      <w:ins w:id="229" w:author="Rachel Fewster" w:date="2020-07-27T18:21:00Z">
+      <w:ins w:id="230" w:author="Rachel Fewster" w:date="2020-07-27T18:21:00Z">
         <w:r>
           <w:rPr>
             <w:rFonts w:ascii="Helvetica" w:hAnsi="Helvetica"/>
@@ -6781,7 +6819,7 @@
           <w:t xml:space="preserve"> sampling protocols </w:t>
         </w:r>
       </w:ins>
-      <w:ins w:id="230" w:author="Rachel Fewster" w:date="2020-07-27T18:26:00Z">
+      <w:ins w:id="231" w:author="Rachel Fewster" w:date="2020-07-27T18:26:00Z">
         <w:r>
           <w:rPr>
             <w:rFonts w:ascii="Helvetica" w:hAnsi="Helvetica"/>
@@ -6792,7 +6830,7 @@
           <w:t xml:space="preserve">are used </w:t>
         </w:r>
       </w:ins>
-      <w:ins w:id="231" w:author="Rachel Fewster" w:date="2020-07-27T18:21:00Z">
+      <w:ins w:id="232" w:author="Rachel Fewster" w:date="2020-07-27T18:21:00Z">
         <w:r>
           <w:rPr>
             <w:rFonts w:ascii="Helvetica" w:hAnsi="Helvetica"/>
@@ -6821,7 +6859,7 @@
           <w:t xml:space="preserve">; however, as </w:t>
         </w:r>
       </w:ins>
-      <w:ins w:id="232" w:author="Rachel Fewster" w:date="2020-07-28T10:12:00Z">
+      <w:ins w:id="233" w:author="Rachel Fewster" w:date="2020-07-28T10:12:00Z">
         <w:r>
           <w:rPr>
             <w:rFonts w:ascii="Helvetica" w:hAnsi="Helvetica"/>
@@ -6832,7 +6870,7 @@
           <w:t>mentioned</w:t>
         </w:r>
       </w:ins>
-      <w:ins w:id="233" w:author="Rachel Fewster" w:date="2020-07-27T18:21:00Z">
+      <w:ins w:id="234" w:author="Rachel Fewster" w:date="2020-07-27T18:21:00Z">
         <w:r>
           <w:rPr>
             <w:rFonts w:ascii="Helvetica" w:hAnsi="Helvetica"/>
@@ -6843,7 +6881,7 @@
           <w:t>,</w:t>
         </w:r>
       </w:ins>
-      <w:ins w:id="234" w:author="Rachel Fewster" w:date="2020-07-28T10:12:00Z">
+      <w:ins w:id="235" w:author="Rachel Fewster" w:date="2020-07-28T10:12:00Z">
         <w:r>
           <w:rPr>
             <w:rFonts w:ascii="Helvetica" w:hAnsi="Helvetica"/>
@@ -6854,7 +6892,7 @@
           <w:t xml:space="preserve"> </w:t>
         </w:r>
       </w:ins>
-      <w:ins w:id="235" w:author="Rachel Fewster" w:date="2020-07-27T18:21:00Z">
+      <w:ins w:id="236" w:author="Rachel Fewster" w:date="2020-07-27T18:21:00Z">
         <w:r>
           <w:rPr>
             <w:rFonts w:ascii="Helvetica" w:hAnsi="Helvetica"/>
@@ -6865,7 +6903,7 @@
           <w:t xml:space="preserve">these cases have not included </w:t>
         </w:r>
       </w:ins>
-      <w:ins w:id="236" w:author="Rachel Fewster" w:date="2020-07-27T18:27:00Z">
+      <w:ins w:id="237" w:author="Rachel Fewster" w:date="2020-07-27T18:27:00Z">
         <w:r>
           <w:rPr>
             <w:rFonts w:ascii="Helvetica" w:hAnsi="Helvetica"/>
@@ -6876,7 +6914,7 @@
           <w:t xml:space="preserve">explicit </w:t>
         </w:r>
       </w:ins>
-      <w:ins w:id="237" w:author="Rachel Fewster" w:date="2020-07-27T18:21:00Z">
+      <w:ins w:id="238" w:author="Rachel Fewster" w:date="2020-07-27T18:21:00Z">
         <w:r>
           <w:rPr>
             <w:rFonts w:ascii="Helvetica" w:hAnsi="Helvetica"/>
@@ -6887,7 +6925,7 @@
           <w:t>availability models.</w:t>
         </w:r>
       </w:ins>
-      <w:ins w:id="238" w:author="Rachel Fewster" w:date="2020-07-27T18:29:00Z">
+      <w:ins w:id="239" w:author="Rachel Fewster" w:date="2020-07-27T18:29:00Z">
         <w:r>
           <w:rPr>
             <w:rFonts w:ascii="Helvetica" w:hAnsi="Helvetica"/>
@@ -6946,7 +6984,7 @@
         </w:rPr>
         <w:t xml:space="preserve">No, it would </w:t>
       </w:r>
-      <w:del w:id="239" w:author="Rachel Fewster" w:date="2020-07-27T18:31:00Z">
+      <w:del w:id="240" w:author="Rachel Fewster" w:date="2020-07-27T18:31:00Z">
         <w:r>
           <w:rPr>
             <w:rFonts w:ascii="Helvetica" w:hAnsi="Helvetica"/>
@@ -6966,7 +7004,7 @@
         </w:rPr>
         <w:t>no</w:t>
       </w:r>
-      <w:ins w:id="240" w:author="Rachel Fewster" w:date="2020-07-27T18:31:00Z">
+      <w:ins w:id="241" w:author="Rachel Fewster" w:date="2020-07-27T18:31:00Z">
         <w:r>
           <w:rPr>
             <w:rFonts w:ascii="Helvetica" w:hAnsi="Helvetica"/>
@@ -6986,7 +7024,7 @@
         </w:rPr>
         <w:t xml:space="preserve"> problem for the</w:t>
       </w:r>
-      <w:ins w:id="241" w:author="Rachel Fewster" w:date="2020-07-27T18:32:00Z">
+      <w:ins w:id="242" w:author="Rachel Fewster" w:date="2020-07-27T18:32:00Z">
         <w:r>
           <w:rPr>
             <w:rFonts w:ascii="Helvetica" w:hAnsi="Helvetica"/>
@@ -6997,7 +7035,7 @@
           <w:t xml:space="preserve"> application considered by those authors</w:t>
         </w:r>
       </w:ins>
-      <w:del w:id="242" w:author="Rachel Fewster" w:date="2020-07-27T18:32:00Z">
+      <w:del w:id="243" w:author="Rachel Fewster" w:date="2020-07-27T18:32:00Z">
         <w:r>
           <w:rPr>
             <w:rFonts w:ascii="Helvetica" w:hAnsi="Helvetica"/>
@@ -7017,7 +7055,7 @@
         </w:rPr>
         <w:t xml:space="preserve">, </w:t>
       </w:r>
-      <w:del w:id="243" w:author="Rachel Fewster" w:date="2020-07-27T18:33:00Z">
+      <w:del w:id="244" w:author="Rachel Fewster" w:date="2020-07-27T18:33:00Z">
         <w:r>
           <w:rPr>
             <w:rFonts w:ascii="Helvetica" w:hAnsi="Helvetica"/>
@@ -7027,7 +7065,7 @@
           </w:rPr>
           <w:delText xml:space="preserve">and indeed it is no problem for our </w:delText>
         </w:r>
-        <w:commentRangeStart w:id="244"/>
+        <w:commentRangeStart w:id="245"/>
         <w:r>
           <w:rPr>
             <w:rFonts w:ascii="Helvetica" w:hAnsi="Helvetica"/>
@@ -7038,16 +7076,16 @@
           <w:delText>application</w:delText>
         </w:r>
       </w:del>
-      <w:commentRangeEnd w:id="244"/>
+      <w:commentRangeEnd w:id="245"/>
       <w:r>
         <w:rPr>
           <w:rStyle w:val="CommentReference"/>
           <w:rFonts w:asciiTheme="minorHAnsi" w:eastAsiaTheme="minorHAnsi" w:hAnsiTheme="minorHAnsi" w:cstheme="minorBidi"/>
           <w:lang w:eastAsia="en-US"/>
         </w:rPr>
-        <w:commentReference w:id="244"/>
-      </w:r>
-      <w:del w:id="245" w:author="Rachel Fewster" w:date="2020-07-27T18:33:00Z">
+        <w:commentReference w:id="245"/>
+      </w:r>
+      <w:del w:id="246" w:author="Rachel Fewster" w:date="2020-07-27T18:33:00Z">
         <w:r>
           <w:rPr>
             <w:rFonts w:ascii="Helvetica" w:hAnsi="Helvetica"/>
@@ -7067,7 +7105,7 @@
         </w:rPr>
         <w:t>because the aircraft moves so much faster than the animals</w:t>
       </w:r>
-      <w:ins w:id="246" w:author="Rachel Fewster" w:date="2020-07-27T18:33:00Z">
+      <w:ins w:id="247" w:author="Rachel Fewster" w:date="2020-07-27T18:33:00Z">
         <w:r>
           <w:rPr>
             <w:rFonts w:ascii="Helvetica" w:hAnsi="Helvetica"/>
@@ -7087,7 +7125,7 @@
         </w:rPr>
         <w:t>. It would become a problem for a survey platform that moved</w:t>
       </w:r>
-      <w:del w:id="247" w:author="Rachel Fewster" w:date="2020-07-27T18:33:00Z">
+      <w:del w:id="248" w:author="Rachel Fewster" w:date="2020-07-27T18:33:00Z">
         <w:r>
           <w:rPr>
             <w:rFonts w:ascii="Helvetica" w:hAnsi="Helvetica"/>
@@ -7107,7 +7145,7 @@
         </w:rPr>
         <w:t xml:space="preserve"> </w:t>
       </w:r>
-      <w:ins w:id="248" w:author="Rachel Fewster" w:date="2020-07-27T18:33:00Z">
+      <w:ins w:id="249" w:author="Rachel Fewster" w:date="2020-07-27T18:33:00Z">
         <w:r>
           <w:rPr>
             <w:rFonts w:ascii="Helvetica" w:hAnsi="Helvetica"/>
@@ -7127,7 +7165,7 @@
         </w:rPr>
         <w:t>slow</w:t>
       </w:r>
-      <w:ins w:id="249" w:author="Rachel Fewster" w:date="2020-07-27T18:33:00Z">
+      <w:ins w:id="250" w:author="Rachel Fewster" w:date="2020-07-27T18:33:00Z">
         <w:r>
           <w:rPr>
             <w:rFonts w:ascii="Helvetica" w:hAnsi="Helvetica"/>
@@ -7138,7 +7176,7 @@
           <w:t>ly</w:t>
         </w:r>
       </w:ins>
-      <w:del w:id="250" w:author="Rachel Fewster" w:date="2020-07-27T18:33:00Z">
+      <w:del w:id="251" w:author="Rachel Fewster" w:date="2020-07-27T18:33:00Z">
         <w:r>
           <w:rPr>
             <w:rFonts w:ascii="Helvetica" w:hAnsi="Helvetica"/>
@@ -7158,7 +7196,7 @@
         </w:rPr>
         <w:t xml:space="preserve"> relative to animals, as might be the case for some drones</w:t>
       </w:r>
-      <w:del w:id="251" w:author="Rachel Fewster" w:date="2020-07-27T18:34:00Z">
+      <w:del w:id="252" w:author="Rachel Fewster" w:date="2020-07-27T18:34:00Z">
         <w:r>
           <w:rPr>
             <w:rFonts w:ascii="Helvetica" w:hAnsi="Helvetica"/>
@@ -7178,7 +7216,7 @@
         </w:rPr>
         <w:t>. We have added the words</w:t>
       </w:r>
-      <w:ins w:id="252" w:author="Rachel Fewster" w:date="2020-07-27T18:33:00Z">
+      <w:ins w:id="253" w:author="Rachel Fewster" w:date="2020-07-27T18:33:00Z">
         <w:r>
           <w:rPr>
             <w:rFonts w:ascii="Helvetica" w:hAnsi="Helvetica"/>
@@ -7261,7 +7299,7 @@
         </w:rPr>
         <w:t xml:space="preserve"> for</w:t>
       </w:r>
-      <w:del w:id="253" w:author="Rachel Fewster" w:date="2020-07-28T16:54:00Z">
+      <w:del w:id="254" w:author="Rachel Fewster" w:date="2020-07-28T16:54:00Z">
         <w:r>
           <w:rPr>
             <w:rFonts w:ascii="Helvetica" w:hAnsi="Helvetica"/>
@@ -7281,7 +7319,7 @@
         </w:rPr>
         <w:t xml:space="preserve"> slow</w:t>
       </w:r>
-      <w:del w:id="254" w:author="Rachel Fewster" w:date="2020-07-28T16:54:00Z">
+      <w:del w:id="255" w:author="Rachel Fewster" w:date="2020-07-28T16:54:00Z">
         <w:r>
           <w:rPr>
             <w:rFonts w:ascii="Helvetica" w:hAnsi="Helvetica"/>
@@ -7474,7 +7512,7 @@
         </w:rPr>
         <w:t xml:space="preserve">have moved this section to </w:t>
       </w:r>
-      <w:ins w:id="255" w:author="Rachel Fewster" w:date="2020-07-27T18:36:00Z">
+      <w:ins w:id="256" w:author="Rachel Fewster" w:date="2020-07-27T18:36:00Z">
         <w:r>
           <w:rPr>
             <w:rFonts w:ascii="Helvetica" w:hAnsi="Helvetica"/>
@@ -7485,7 +7523,7 @@
           <w:t>A</w:t>
         </w:r>
       </w:ins>
-      <w:del w:id="256" w:author="Rachel Fewster" w:date="2020-07-27T18:36:00Z">
+      <w:del w:id="257" w:author="Rachel Fewster" w:date="2020-07-27T18:36:00Z">
         <w:r>
           <w:rPr>
             <w:rFonts w:ascii="Helvetica" w:hAnsi="Helvetica"/>
@@ -7505,7 +7543,7 @@
         </w:rPr>
         <w:t>ppendix</w:t>
       </w:r>
-      <w:ins w:id="257" w:author="Rachel Fewster" w:date="2020-07-27T18:37:00Z">
+      <w:ins w:id="258" w:author="Rachel Fewster" w:date="2020-07-27T18:37:00Z">
         <w:r>
           <w:rPr>
             <w:rFonts w:ascii="Helvetica" w:hAnsi="Helvetica"/>
@@ -7516,7 +7554,7 @@
           <w:t xml:space="preserve"> B</w:t>
         </w:r>
       </w:ins>
-      <w:ins w:id="258" w:author="Rachel Fewster" w:date="2020-07-28T15:09:00Z">
+      <w:ins w:id="259" w:author="Rachel Fewster" w:date="2020-07-28T15:09:00Z">
         <w:r>
           <w:rPr>
             <w:rFonts w:ascii="Helvetica" w:hAnsi="Helvetica"/>
@@ -7579,14 +7617,14 @@
     <w:p>
       <w:pPr>
         <w:rPr>
-          <w:ins w:id="259" w:author="Rachel Fewster" w:date="2020-07-28T11:28:00Z"/>
-          <w:rFonts w:ascii="Helvetica" w:hAnsi="Helvetica"/>
-          <w:color w:val="FF0000"/>
-          <w:sz w:val="18"/>
-          <w:szCs w:val="18"/>
-        </w:rPr>
-      </w:pPr>
-      <w:ins w:id="260" w:author="Rachel Fewster" w:date="2020-07-28T11:28:00Z">
+          <w:ins w:id="260" w:author="Rachel Fewster" w:date="2020-07-28T11:28:00Z"/>
+          <w:rFonts w:ascii="Helvetica" w:hAnsi="Helvetica"/>
+          <w:color w:val="FF0000"/>
+          <w:sz w:val="18"/>
+          <w:szCs w:val="18"/>
+        </w:rPr>
+      </w:pPr>
+      <w:ins w:id="261" w:author="Rachel Fewster" w:date="2020-07-28T11:28:00Z">
         <w:r>
           <w:rPr>
             <w:rFonts w:ascii="Helvetica" w:hAnsi="Helvetica"/>
@@ -7607,7 +7645,7 @@
           <w:t xml:space="preserve"> does </w:t>
         </w:r>
       </w:ins>
-      <w:ins w:id="261" w:author="Rachel Fewster" w:date="2020-07-28T11:33:00Z">
+      <w:ins w:id="262" w:author="Rachel Fewster" w:date="2020-07-28T11:33:00Z">
         <w:r>
           <w:rPr>
             <w:rFonts w:ascii="Helvetica" w:hAnsi="Helvetica"/>
@@ -7618,7 +7656,7 @@
           <w:t xml:space="preserve">initially </w:t>
         </w:r>
       </w:ins>
-      <w:ins w:id="262" w:author="Rachel Fewster" w:date="2020-07-28T11:28:00Z">
+      <w:ins w:id="263" w:author="Rachel Fewster" w:date="2020-07-28T11:28:00Z">
         <w:r>
           <w:rPr>
             <w:rFonts w:ascii="Helvetica" w:hAnsi="Helvetica"/>
@@ -7629,7 +7667,7 @@
           <w:t xml:space="preserve">seem </w:t>
         </w:r>
       </w:ins>
-      <w:ins w:id="263" w:author="Rachel Fewster" w:date="2020-07-28T11:33:00Z">
+      <w:ins w:id="264" w:author="Rachel Fewster" w:date="2020-07-28T11:33:00Z">
         <w:r>
           <w:rPr>
             <w:rFonts w:ascii="Helvetica" w:hAnsi="Helvetica"/>
@@ -7640,7 +7678,7 @@
           <w:t xml:space="preserve">a little </w:t>
         </w:r>
       </w:ins>
-      <w:ins w:id="264" w:author="Rachel Fewster" w:date="2020-07-28T11:28:00Z">
+      <w:ins w:id="265" w:author="Rachel Fewster" w:date="2020-07-28T11:28:00Z">
         <w:r>
           <w:rPr>
             <w:rFonts w:ascii="Helvetica" w:hAnsi="Helvetica"/>
@@ -7669,7 +7707,7 @@
           <w:t xml:space="preserve"> is that the no-movement scenario is restricted only to the strip of </w:t>
         </w:r>
       </w:ins>
-      <w:ins w:id="265" w:author="Rachel Fewster" w:date="2020-07-28T11:30:00Z">
+      <w:ins w:id="266" w:author="Rachel Fewster" w:date="2020-07-28T11:30:00Z">
         <w:r>
           <w:rPr>
             <w:rFonts w:ascii="Helvetica" w:hAnsi="Helvetica"/>
@@ -7680,7 +7718,7 @@
           <w:t>half-</w:t>
         </w:r>
       </w:ins>
-      <w:ins w:id="266" w:author="Rachel Fewster" w:date="2020-07-28T11:28:00Z">
+      <w:ins w:id="267" w:author="Rachel Fewster" w:date="2020-07-28T11:28:00Z">
         <w:r>
           <w:rPr>
             <w:rFonts w:ascii="Helvetica" w:hAnsi="Helvetica"/>
@@ -7700,7 +7738,7 @@
           <w:t>w, but</w:t>
         </w:r>
       </w:ins>
-      <w:ins w:id="267" w:author="Rachel Fewster" w:date="2020-07-28T11:30:00Z">
+      <w:ins w:id="268" w:author="Rachel Fewster" w:date="2020-07-28T11:30:00Z">
         <w:r>
           <w:rPr>
             <w:rFonts w:ascii="Helvetica" w:hAnsi="Helvetica"/>
@@ -7711,7 +7749,7 @@
           <w:t xml:space="preserve"> </w:t>
         </w:r>
       </w:ins>
-      <w:ins w:id="268" w:author="Rachel Fewster" w:date="2020-07-28T11:28:00Z">
+      <w:ins w:id="269" w:author="Rachel Fewster" w:date="2020-07-28T11:28:00Z">
         <w:r>
           <w:rPr>
             <w:rFonts w:ascii="Helvetica" w:hAnsi="Helvetica"/>
@@ -7722,7 +7760,7 @@
           <w:t xml:space="preserve">the movement scenario </w:t>
         </w:r>
       </w:ins>
-      <w:ins w:id="269" w:author="Rachel Fewster" w:date="2020-07-28T11:30:00Z">
+      <w:ins w:id="270" w:author="Rachel Fewster" w:date="2020-07-28T11:30:00Z">
         <w:r>
           <w:rPr>
             <w:rFonts w:ascii="Helvetica" w:hAnsi="Helvetica"/>
@@ -7733,7 +7771,7 @@
           <w:t>include</w:t>
         </w:r>
       </w:ins>
-      <w:ins w:id="270" w:author="Rachel Fewster" w:date="2020-07-28T11:34:00Z">
+      <w:ins w:id="271" w:author="Rachel Fewster" w:date="2020-07-28T11:34:00Z">
         <w:r>
           <w:rPr>
             <w:rFonts w:ascii="Helvetica" w:hAnsi="Helvetica"/>
@@ -7744,7 +7782,7 @@
           <w:t>s</w:t>
         </w:r>
       </w:ins>
-      <w:ins w:id="271" w:author="Rachel Fewster" w:date="2020-07-28T11:28:00Z">
+      <w:ins w:id="272" w:author="Rachel Fewster" w:date="2020-07-28T11:28:00Z">
         <w:r>
           <w:rPr>
             <w:rFonts w:ascii="Helvetica" w:hAnsi="Helvetica"/>
@@ -7755,7 +7793,7 @@
           <w:t xml:space="preserve"> the </w:t>
         </w:r>
       </w:ins>
-      <w:ins w:id="272" w:author="Rachel Fewster" w:date="2020-07-28T11:30:00Z">
+      <w:ins w:id="273" w:author="Rachel Fewster" w:date="2020-07-28T11:30:00Z">
         <w:r>
           <w:rPr>
             <w:rFonts w:ascii="Helvetica" w:hAnsi="Helvetica"/>
@@ -7784,7 +7822,7 @@
           <w:t xml:space="preserve"> half-width </w:t>
         </w:r>
       </w:ins>
-      <w:ins w:id="273" w:author="Rachel Fewster" w:date="2020-07-28T11:28:00Z">
+      <w:ins w:id="274" w:author="Rachel Fewster" w:date="2020-07-28T11:28:00Z">
         <w:r>
           <w:rPr>
             <w:rFonts w:ascii="Helvetica" w:hAnsi="Helvetica"/>
@@ -7796,7 +7834,7 @@
         </w:r>
       </w:ins>
       <w:proofErr w:type="gramStart"/>
-      <w:ins w:id="274" w:author="Rachel Fewster" w:date="2020-07-28T11:31:00Z">
+      <w:ins w:id="275" w:author="Rachel Fewster" w:date="2020-07-28T11:31:00Z">
         <w:r>
           <w:rPr>
             <w:rFonts w:ascii="Helvetica" w:hAnsi="Helvetica"/>
@@ -7817,7 +7855,7 @@
           <w:t xml:space="preserve"> a greater number of animals are exposed to possible capture</w:t>
         </w:r>
       </w:ins>
-      <w:ins w:id="275" w:author="Rachel Fewster" w:date="2020-07-28T11:38:00Z">
+      <w:ins w:id="276" w:author="Rachel Fewster" w:date="2020-07-28T11:38:00Z">
         <w:r>
           <w:rPr>
             <w:rFonts w:ascii="Helvetica" w:hAnsi="Helvetica"/>
@@ -7828,7 +7866,7 @@
           <w:t xml:space="preserve"> in the movement scenario</w:t>
         </w:r>
       </w:ins>
-      <w:ins w:id="276" w:author="Rachel Fewster" w:date="2020-07-28T11:31:00Z">
+      <w:ins w:id="277" w:author="Rachel Fewster" w:date="2020-07-28T11:31:00Z">
         <w:r>
           <w:rPr>
             <w:rFonts w:ascii="Helvetica" w:hAnsi="Helvetica"/>
@@ -7848,7 +7886,7 @@
           <w:t>endency between their captures</w:t>
         </w:r>
       </w:ins>
-      <w:ins w:id="277" w:author="Rachel Fewster" w:date="2020-07-28T11:38:00Z">
+      <w:ins w:id="278" w:author="Rachel Fewster" w:date="2020-07-28T11:38:00Z">
         <w:r>
           <w:rPr>
             <w:rFonts w:ascii="Helvetica" w:hAnsi="Helvetica"/>
@@ -7859,7 +7897,7 @@
           <w:t>,</w:t>
         </w:r>
       </w:ins>
-      <w:ins w:id="278" w:author="Rachel Fewster" w:date="2020-07-28T11:31:00Z">
+      <w:ins w:id="279" w:author="Rachel Fewster" w:date="2020-07-28T11:31:00Z">
         <w:r>
           <w:rPr>
             <w:rFonts w:ascii="Helvetica" w:hAnsi="Helvetica"/>
@@ -7879,7 +7917,7 @@
           <w:t xml:space="preserve">. If the </w:t>
         </w:r>
       </w:ins>
-      <w:ins w:id="279" w:author="Rachel Fewster" w:date="2020-07-28T11:35:00Z">
+      <w:ins w:id="280" w:author="Rachel Fewster" w:date="2020-07-28T11:35:00Z">
         <w:r>
           <w:rPr>
             <w:rFonts w:ascii="Helvetica" w:hAnsi="Helvetica"/>
@@ -7899,7 +7937,7 @@
           <w:t>lation in the no-movement scenario were modified so that it include</w:t>
         </w:r>
       </w:ins>
-      <w:ins w:id="280" w:author="Rachel Fewster" w:date="2020-07-28T11:36:00Z">
+      <w:ins w:id="281" w:author="Rachel Fewster" w:date="2020-07-28T11:36:00Z">
         <w:r>
           <w:rPr>
             <w:rFonts w:ascii="Helvetica" w:hAnsi="Helvetica"/>
@@ -7910,7 +7948,7 @@
           <w:t>d</w:t>
         </w:r>
       </w:ins>
-      <w:ins w:id="281" w:author="Rachel Fewster" w:date="2020-07-28T11:35:00Z">
+      <w:ins w:id="282" w:author="Rachel Fewster" w:date="2020-07-28T11:35:00Z">
         <w:r>
           <w:rPr>
             <w:rFonts w:ascii="Helvetica" w:hAnsi="Helvetica"/>
@@ -7930,7 +7968,7 @@
           <w:t xml:space="preserve">e </w:t>
         </w:r>
       </w:ins>
-      <w:ins w:id="282" w:author="Rachel Fewster" w:date="2020-07-28T11:31:00Z">
+      <w:ins w:id="283" w:author="Rachel Fewster" w:date="2020-07-28T11:31:00Z">
         <w:r>
           <w:rPr>
             <w:rFonts w:ascii="Helvetica" w:hAnsi="Helvetica"/>
@@ -7941,7 +7979,7 @@
           <w:t>animals in the buffer zone</w:t>
         </w:r>
       </w:ins>
-      <w:ins w:id="283" w:author="Rachel Fewster" w:date="2020-07-28T11:32:00Z">
+      <w:ins w:id="284" w:author="Rachel Fewster" w:date="2020-07-28T11:32:00Z">
         <w:r>
           <w:rPr>
             <w:rFonts w:ascii="Helvetica" w:hAnsi="Helvetica"/>
@@ -7952,7 +7990,7 @@
           <w:t xml:space="preserve">, </w:t>
         </w:r>
       </w:ins>
-      <w:ins w:id="284" w:author="Rachel Fewster" w:date="2020-07-28T11:36:00Z">
+      <w:ins w:id="285" w:author="Rachel Fewster" w:date="2020-07-28T11:36:00Z">
         <w:r>
           <w:rPr>
             <w:rFonts w:ascii="Helvetica" w:hAnsi="Helvetica"/>
@@ -7963,7 +8001,7 @@
           <w:t>the</w:t>
         </w:r>
       </w:ins>
-      <w:ins w:id="285" w:author="Rachel Fewster" w:date="2020-07-28T11:32:00Z">
+      <w:ins w:id="286" w:author="Rachel Fewster" w:date="2020-07-28T11:32:00Z">
         <w:r>
           <w:rPr>
             <w:rFonts w:ascii="Helvetica" w:hAnsi="Helvetica"/>
@@ -8001,7 +8039,7 @@
           <w:t xml:space="preserve"> </w:t>
         </w:r>
       </w:ins>
-      <w:ins w:id="286" w:author="Rachel Fewster" w:date="2020-07-28T15:10:00Z">
+      <w:ins w:id="287" w:author="Rachel Fewster" w:date="2020-07-28T15:10:00Z">
         <w:r>
           <w:rPr>
             <w:rFonts w:ascii="Helvetica" w:hAnsi="Helvetica"/>
@@ -8012,7 +8050,7 @@
           <w:t xml:space="preserve">would be greatly increased </w:t>
         </w:r>
       </w:ins>
-      <w:ins w:id="287" w:author="Rachel Fewster" w:date="2020-07-28T11:32:00Z">
+      <w:ins w:id="288" w:author="Rachel Fewster" w:date="2020-07-28T11:32:00Z">
         <w:r>
           <w:rPr>
             <w:rFonts w:ascii="Helvetica" w:hAnsi="Helvetica"/>
@@ -8032,7 +8070,7 @@
           <w:t xml:space="preserve"> correlation </w:t>
         </w:r>
       </w:ins>
-      <w:ins w:id="288" w:author="Rachel Fewster" w:date="2020-07-28T11:36:00Z">
+      <w:ins w:id="289" w:author="Rachel Fewster" w:date="2020-07-28T11:36:00Z">
         <w:r>
           <w:rPr>
             <w:rFonts w:ascii="Helvetica" w:hAnsi="Helvetica"/>
@@ -8043,7 +8081,7 @@
           <w:t xml:space="preserve">would be much higher </w:t>
         </w:r>
       </w:ins>
-      <w:ins w:id="289" w:author="Rachel Fewster" w:date="2020-07-28T11:32:00Z">
+      <w:ins w:id="290" w:author="Rachel Fewster" w:date="2020-07-28T11:32:00Z">
         <w:r>
           <w:rPr>
             <w:rFonts w:ascii="Helvetica" w:hAnsi="Helvetica"/>
@@ -8054,7 +8092,7 @@
           <w:t xml:space="preserve">than </w:t>
         </w:r>
       </w:ins>
-      <w:ins w:id="290" w:author="Rachel Fewster" w:date="2020-07-28T11:36:00Z">
+      <w:ins w:id="291" w:author="Rachel Fewster" w:date="2020-07-28T11:36:00Z">
         <w:r>
           <w:rPr>
             <w:rFonts w:ascii="Helvetica" w:hAnsi="Helvetica"/>
@@ -8065,7 +8103,7 @@
           <w:t xml:space="preserve">that in </w:t>
         </w:r>
       </w:ins>
-      <w:ins w:id="291" w:author="Rachel Fewster" w:date="2020-07-28T11:32:00Z">
+      <w:ins w:id="292" w:author="Rachel Fewster" w:date="2020-07-28T11:32:00Z">
         <w:r>
           <w:rPr>
             <w:rFonts w:ascii="Helvetica" w:hAnsi="Helvetica"/>
@@ -8076,7 +8114,7 @@
           <w:t xml:space="preserve">the grey lines reported on </w:t>
         </w:r>
       </w:ins>
-      <w:ins w:id="292" w:author="Rachel Fewster" w:date="2020-07-28T11:38:00Z">
+      <w:ins w:id="293" w:author="Rachel Fewster" w:date="2020-07-28T11:38:00Z">
         <w:r>
           <w:rPr>
             <w:rFonts w:ascii="Helvetica" w:hAnsi="Helvetica"/>
@@ -8087,7 +8125,7 @@
           <w:t xml:space="preserve">the </w:t>
         </w:r>
       </w:ins>
-      <w:ins w:id="293" w:author="Rachel Fewster" w:date="2020-07-28T11:32:00Z">
+      <w:ins w:id="294" w:author="Rachel Fewster" w:date="2020-07-28T11:32:00Z">
         <w:r>
           <w:rPr>
             <w:rFonts w:ascii="Helvetica" w:hAnsi="Helvetica"/>
@@ -8107,7 +8145,7 @@
           <w:t>.</w:t>
         </w:r>
       </w:ins>
-      <w:ins w:id="294" w:author="Rachel Fewster" w:date="2020-07-28T11:36:00Z">
+      <w:ins w:id="295" w:author="Rachel Fewster" w:date="2020-07-28T11:36:00Z">
         <w:r>
           <w:rPr>
             <w:rFonts w:ascii="Helvetica" w:hAnsi="Helvetica"/>
@@ -8131,15 +8169,15 @@
     <w:p>
       <w:pPr>
         <w:rPr>
-          <w:ins w:id="295" w:author="Rachel Fewster" w:date="2020-07-28T16:58:00Z"/>
-          <w:rFonts w:ascii="Helvetica" w:hAnsi="Helvetica"/>
-          <w:color w:val="FF0000"/>
-          <w:sz w:val="18"/>
-          <w:szCs w:val="18"/>
-        </w:rPr>
-      </w:pPr>
-      <w:commentRangeStart w:id="296"/>
-      <w:del w:id="297" w:author="Rachel Fewster" w:date="2020-07-28T11:28:00Z">
+          <w:ins w:id="296" w:author="Rachel Fewster" w:date="2020-07-28T16:58:00Z"/>
+          <w:rFonts w:ascii="Helvetica" w:hAnsi="Helvetica"/>
+          <w:color w:val="FF0000"/>
+          <w:sz w:val="18"/>
+          <w:szCs w:val="18"/>
+        </w:rPr>
+      </w:pPr>
+      <w:commentRangeStart w:id="297"/>
+      <w:del w:id="298" w:author="Rachel Fewster" w:date="2020-07-28T11:28:00Z">
         <w:r>
           <w:rPr>
             <w:rFonts w:ascii="Helvetica" w:hAnsi="Helvetica"/>
@@ -8150,16 +8188,16 @@
           <w:delText>Yes</w:delText>
         </w:r>
       </w:del>
-      <w:commentRangeEnd w:id="296"/>
+      <w:commentRangeEnd w:id="297"/>
       <w:r>
         <w:rPr>
           <w:rStyle w:val="CommentReference"/>
           <w:rFonts w:asciiTheme="minorHAnsi" w:eastAsiaTheme="minorHAnsi" w:hAnsiTheme="minorHAnsi" w:cstheme="minorBidi"/>
           <w:lang w:eastAsia="en-US"/>
         </w:rPr>
-        <w:commentReference w:id="296"/>
-      </w:r>
-      <w:del w:id="298" w:author="Rachel Fewster" w:date="2020-07-28T11:28:00Z">
+        <w:commentReference w:id="297"/>
+      </w:r>
+      <w:del w:id="299" w:author="Rachel Fewster" w:date="2020-07-28T11:28:00Z">
         <w:r>
           <w:rPr>
             <w:rFonts w:ascii="Helvetica" w:hAnsi="Helvetica"/>
@@ -8278,7 +8316,7 @@
           <w:delText>80 seconds, independence is ache</w:delText>
         </w:r>
       </w:del>
-      <w:del w:id="299" w:author="Rachel Fewster" w:date="2020-07-28T10:15:00Z">
+      <w:del w:id="300" w:author="Rachel Fewster" w:date="2020-07-28T10:15:00Z">
         <w:r>
           <w:rPr>
             <w:rFonts w:ascii="Helvetica" w:hAnsi="Helvetica"/>
@@ -8289,7 +8327,7 @@
           <w:delText>i</w:delText>
         </w:r>
       </w:del>
-      <w:del w:id="300" w:author="Rachel Fewster" w:date="2020-07-28T11:28:00Z">
+      <w:del w:id="301" w:author="Rachel Fewster" w:date="2020-07-28T11:28:00Z">
         <w:r>
           <w:rPr>
             <w:rFonts w:ascii="Helvetica" w:hAnsi="Helvetica"/>
@@ -8346,7 +8384,7 @@
           <w:szCs w:val="18"/>
         </w:rPr>
       </w:pPr>
-      <w:ins w:id="301" w:author="Rachel Fewster" w:date="2020-07-28T16:58:00Z">
+      <w:ins w:id="302" w:author="Rachel Fewster" w:date="2020-07-28T16:58:00Z">
         <w:r>
           <w:rPr>
             <w:rFonts w:ascii="Helvetica" w:hAnsi="Helvetica"/>
@@ -8356,7 +8394,7 @@
           </w:rPr>
           <w:t xml:space="preserve">We have clarified in the caption to the </w:t>
         </w:r>
-        <w:commentRangeStart w:id="302"/>
+        <w:commentRangeStart w:id="303"/>
         <w:r>
           <w:rPr>
             <w:rFonts w:ascii="Helvetica" w:hAnsi="Helvetica"/>
@@ -8367,15 +8405,15 @@
           <w:t>figure</w:t>
         </w:r>
       </w:ins>
-      <w:commentRangeEnd w:id="302"/>
-      <w:ins w:id="303" w:author="Rachel Fewster" w:date="2020-07-28T17:00:00Z">
+      <w:commentRangeEnd w:id="303"/>
+      <w:ins w:id="304" w:author="Rachel Fewster" w:date="2020-07-28T17:00:00Z">
         <w:r>
           <w:rPr>
             <w:rStyle w:val="CommentReference"/>
             <w:rFonts w:asciiTheme="minorHAnsi" w:eastAsiaTheme="minorHAnsi" w:hAnsiTheme="minorHAnsi" w:cstheme="minorBidi"/>
             <w:lang w:eastAsia="en-US"/>
           </w:rPr>
-          <w:commentReference w:id="302"/>
+          <w:commentReference w:id="303"/>
         </w:r>
         <w:r>
           <w:rPr>
@@ -8423,7 +8461,7 @@
           <w:t xml:space="preserve"> b=w</w:t>
         </w:r>
       </w:ins>
-      <w:ins w:id="304" w:author="Rachel Fewster" w:date="2020-07-28T16:58:00Z">
+      <w:ins w:id="305" w:author="Rachel Fewster" w:date="2020-07-28T16:58:00Z">
         <w:r>
           <w:rPr>
             <w:rFonts w:ascii="Helvetica" w:hAnsi="Helvetica"/>
@@ -8453,7 +8491,7 @@
         <w:br/>
         <w:t>A correlation of 0.75 between two estimators means that almost (r^2=0.56) 50% of the variation remains unexplained. That seems a quite large value to me, assuming that both estimators are unbiased… I would assume a larger correlation across estimators – what are the sources for between estimator variability? The fact that you get differences as large as those observed in practice not more than 20% of the times does not fill me with confidence either. What does this mean… one can easily expect to be 20</w:t>
       </w:r>
-      <w:del w:id="305" w:author="Rachel Fewster" w:date="2020-07-28T11:46:00Z">
+      <w:del w:id="306" w:author="Rachel Fewster" w:date="2020-07-28T11:46:00Z">
         <w:r>
           <w:rPr>
             <w:rFonts w:ascii="Helvetica" w:hAnsi="Helvetica"/>
@@ -8493,7 +8531,7 @@
           <w:szCs w:val="18"/>
         </w:rPr>
       </w:pPr>
-      <w:ins w:id="306" w:author="Rachel Fewster" w:date="2020-07-28T11:46:00Z">
+      <w:ins w:id="307" w:author="Rachel Fewster" w:date="2020-07-28T11:46:00Z">
         <w:r>
           <w:rPr>
             <w:rFonts w:ascii="Helvetica" w:hAnsi="Helvetica"/>
@@ -8504,7 +8542,7 @@
           <w:t>Actually</w:t>
         </w:r>
       </w:ins>
-      <w:del w:id="307" w:author="Rachel Fewster" w:date="2020-07-28T11:46:00Z">
+      <w:del w:id="308" w:author="Rachel Fewster" w:date="2020-07-28T11:46:00Z">
         <w:r>
           <w:rPr>
             <w:rFonts w:ascii="Helvetica" w:hAnsi="Helvetica"/>
@@ -8533,7 +8571,7 @@
         </w:rPr>
         <w:t>use the LCE and CC</w:t>
       </w:r>
-      <w:ins w:id="308" w:author="Rachel Fewster" w:date="2020-07-28T11:43:00Z">
+      <w:ins w:id="309" w:author="Rachel Fewster" w:date="2020-07-28T11:43:00Z">
         <w:r>
           <w:rPr>
             <w:rFonts w:ascii="Helvetica" w:hAnsi="Helvetica"/>
@@ -8544,7 +8582,7 @@
           <w:t>R</w:t>
         </w:r>
       </w:ins>
-      <w:del w:id="309" w:author="Rachel Fewster" w:date="2020-07-28T11:43:00Z">
+      <w:del w:id="310" w:author="Rachel Fewster" w:date="2020-07-28T11:43:00Z">
         <w:r>
           <w:rPr>
             <w:rFonts w:ascii="Helvetica" w:hAnsi="Helvetica"/>
@@ -8582,7 +8620,7 @@
         </w:rPr>
         <w:t>the expected value of the LCE and CC</w:t>
       </w:r>
-      <w:ins w:id="310" w:author="Rachel Fewster" w:date="2020-07-28T11:44:00Z">
+      <w:ins w:id="311" w:author="Rachel Fewster" w:date="2020-07-28T11:44:00Z">
         <w:r>
           <w:rPr>
             <w:rFonts w:ascii="Helvetica" w:hAnsi="Helvetica"/>
@@ -8593,7 +8631,7 @@
           <w:t>R</w:t>
         </w:r>
       </w:ins>
-      <w:del w:id="311" w:author="Rachel Fewster" w:date="2020-07-28T11:44:00Z">
+      <w:del w:id="312" w:author="Rachel Fewster" w:date="2020-07-28T11:44:00Z">
         <w:r>
           <w:rPr>
             <w:rFonts w:ascii="Helvetica" w:hAnsi="Helvetica"/>
@@ -8631,7 +8669,7 @@
         </w:rPr>
         <w:t xml:space="preserve">and so </w:t>
       </w:r>
-      <w:ins w:id="312" w:author="Rachel Fewster" w:date="2020-07-28T11:47:00Z">
+      <w:ins w:id="313" w:author="Rachel Fewster" w:date="2020-07-28T11:47:00Z">
         <w:r>
           <w:rPr>
             <w:rFonts w:ascii="Helvetica" w:hAnsi="Helvetica"/>
@@ -8689,7 +8727,7 @@
           <w:szCs w:val="18"/>
         </w:rPr>
       </w:pPr>
-      <w:commentRangeStart w:id="313"/>
+      <w:commentRangeStart w:id="314"/>
       <w:r>
         <w:rPr>
           <w:rFonts w:ascii="Helvetica" w:hAnsi="Helvetica"/>
@@ -8699,7 +8737,7 @@
         </w:rPr>
         <w:t>The fact that R^2=0.56 is</w:t>
       </w:r>
-      <w:ins w:id="314" w:author="Rachel Fewster" w:date="2020-07-28T11:45:00Z">
+      <w:ins w:id="315" w:author="Rachel Fewster" w:date="2020-07-28T11:45:00Z">
         <w:r>
           <w:rPr>
             <w:rFonts w:ascii="Helvetica" w:hAnsi="Helvetica"/>
@@ -8719,7 +8757,7 @@
         </w:rPr>
         <w:t xml:space="preserve"> of</w:t>
       </w:r>
-      <w:del w:id="315" w:author="Rachel Fewster" w:date="2020-07-28T11:45:00Z">
+      <w:del w:id="316" w:author="Rachel Fewster" w:date="2020-07-28T11:45:00Z">
         <w:r>
           <w:rPr>
             <w:rFonts w:ascii="Helvetica" w:hAnsi="Helvetica"/>
@@ -8757,7 +8795,7 @@
         </w:rPr>
         <w:t xml:space="preserve"> surprising (although admittedly </w:t>
       </w:r>
-      <w:ins w:id="316" w:author="Rachel Fewster" w:date="2020-07-28T11:47:00Z">
+      <w:ins w:id="317" w:author="Rachel Fewster" w:date="2020-07-28T11:47:00Z">
         <w:r>
           <w:rPr>
             <w:rFonts w:ascii="Helvetica" w:hAnsi="Helvetica"/>
@@ -8768,7 +8806,7 @@
           <w:t>pleasing</w:t>
         </w:r>
       </w:ins>
-      <w:del w:id="317" w:author="Rachel Fewster" w:date="2020-07-28T11:47:00Z">
+      <w:del w:id="318" w:author="Rachel Fewster" w:date="2020-07-28T11:47:00Z">
         <w:r>
           <w:rPr>
             <w:rFonts w:ascii="Helvetica" w:hAnsi="Helvetica"/>
@@ -8788,7 +8826,7 @@
         </w:rPr>
         <w:t>) if they were very highly correlated. Suppose you had two estimators that were equally good in terms of (lack of) bias, variance, and mean squared error. The fact that they had (let us suppose) very low correlation would not make either one of them a poorer estimator. Correlation between different estimators is not an issue when we are concerned with evaluating the adequacy of any particular estimator</w:t>
       </w:r>
-      <w:del w:id="318" w:author="Rachel Fewster" w:date="2020-07-28T11:48:00Z">
+      <w:del w:id="319" w:author="Rachel Fewster" w:date="2020-07-28T11:48:00Z">
         <w:r>
           <w:rPr>
             <w:rFonts w:ascii="Helvetica" w:hAnsi="Helvetica"/>
@@ -8808,36 +8846,36 @@
         </w:rPr>
         <w:t xml:space="preserve">. </w:t>
       </w:r>
-      <w:commentRangeEnd w:id="313"/>
+      <w:commentRangeEnd w:id="314"/>
       <w:r>
         <w:rPr>
           <w:rStyle w:val="CommentReference"/>
           <w:rFonts w:asciiTheme="minorHAnsi" w:eastAsiaTheme="minorHAnsi" w:hAnsiTheme="minorHAnsi" w:cstheme="minorBidi"/>
           <w:lang w:eastAsia="en-US"/>
         </w:rPr>
-        <w:commentReference w:id="313"/>
-      </w:r>
-    </w:p>
-    <w:p>
-      <w:pPr>
-        <w:rPr>
-          <w:rFonts w:ascii="Helvetica" w:hAnsi="Helvetica"/>
-          <w:color w:val="FF0000"/>
-          <w:sz w:val="18"/>
-          <w:szCs w:val="18"/>
-        </w:rPr>
-      </w:pPr>
-    </w:p>
-    <w:p>
-      <w:pPr>
-        <w:rPr>
-          <w:rFonts w:ascii="Helvetica" w:hAnsi="Helvetica"/>
-          <w:color w:val="000000"/>
-          <w:sz w:val="18"/>
-          <w:szCs w:val="18"/>
-        </w:rPr>
-      </w:pPr>
-      <w:del w:id="319" w:author="Rachel Fewster" w:date="2020-07-28T11:48:00Z">
+        <w:commentReference w:id="314"/>
+      </w:r>
+    </w:p>
+    <w:p>
+      <w:pPr>
+        <w:rPr>
+          <w:rFonts w:ascii="Helvetica" w:hAnsi="Helvetica"/>
+          <w:color w:val="FF0000"/>
+          <w:sz w:val="18"/>
+          <w:szCs w:val="18"/>
+        </w:rPr>
+      </w:pPr>
+    </w:p>
+    <w:p>
+      <w:pPr>
+        <w:rPr>
+          <w:rFonts w:ascii="Helvetica" w:hAnsi="Helvetica"/>
+          <w:color w:val="000000"/>
+          <w:sz w:val="18"/>
+          <w:szCs w:val="18"/>
+        </w:rPr>
+      </w:pPr>
+      <w:del w:id="320" w:author="Rachel Fewster" w:date="2020-07-28T11:48:00Z">
         <w:r>
           <w:rPr>
             <w:rFonts w:ascii="Helvetica" w:hAnsi="Helvetica"/>
@@ -8848,7 +8886,7 @@
           <w:delText>We don’t really know what t</w:delText>
         </w:r>
       </w:del>
-      <w:ins w:id="320" w:author="Rachel Fewster" w:date="2020-07-28T11:48:00Z">
+      <w:ins w:id="321" w:author="Rachel Fewster" w:date="2020-07-28T11:48:00Z">
         <w:r>
           <w:rPr>
             <w:rFonts w:ascii="Helvetica" w:hAnsi="Helvetica"/>
@@ -8868,7 +8906,7 @@
         </w:rPr>
         <w:t xml:space="preserve">he </w:t>
       </w:r>
-      <w:del w:id="321" w:author="Rachel Fewster" w:date="2020-07-28T11:48:00Z">
+      <w:del w:id="322" w:author="Rachel Fewster" w:date="2020-07-28T11:48:00Z">
         <w:r>
           <w:rPr>
             <w:rFonts w:ascii="Helvetica" w:hAnsi="Helvetica"/>
@@ -8888,7 +8926,7 @@
         </w:rPr>
         <w:t>between-estimator variability</w:t>
       </w:r>
-      <w:del w:id="322" w:author="Rachel Fewster" w:date="2020-07-28T11:48:00Z">
+      <w:del w:id="323" w:author="Rachel Fewster" w:date="2020-07-28T11:48:00Z">
         <w:r>
           <w:rPr>
             <w:rFonts w:ascii="Helvetica" w:hAnsi="Helvetica"/>
@@ -8908,7 +8946,7 @@
         </w:rPr>
         <w:t xml:space="preserve"> </w:t>
       </w:r>
-      <w:ins w:id="323" w:author="Rachel Fewster" w:date="2020-07-28T11:48:00Z">
+      <w:ins w:id="324" w:author="Rachel Fewster" w:date="2020-07-28T11:48:00Z">
         <w:r>
           <w:rPr>
             <w:rFonts w:ascii="Helvetica" w:hAnsi="Helvetica"/>
@@ -8946,7 +8984,7 @@
         </w:rPr>
         <w:t xml:space="preserve"> use somewhat different information and are mathematically different.</w:t>
       </w:r>
-      <w:ins w:id="324" w:author="Rachel Fewster" w:date="2020-07-28T11:49:00Z">
+      <w:ins w:id="325" w:author="Rachel Fewster" w:date="2020-07-28T11:49:00Z">
         <w:r>
           <w:rPr>
             <w:rFonts w:ascii="Helvetica" w:hAnsi="Helvetica"/>
@@ -8966,7 +9004,7 @@
           <w:t xml:space="preserve">performance </w:t>
         </w:r>
       </w:ins>
-      <w:ins w:id="325" w:author="Rachel Fewster" w:date="2020-07-28T11:50:00Z">
+      <w:ins w:id="326" w:author="Rachel Fewster" w:date="2020-07-28T11:50:00Z">
         <w:r>
           <w:rPr>
             <w:rFonts w:ascii="Helvetica" w:hAnsi="Helvetica"/>
@@ -8977,7 +9015,7 @@
           <w:t xml:space="preserve">in terms of inferential accuracy and precision </w:t>
         </w:r>
       </w:ins>
-      <w:ins w:id="326" w:author="Rachel Fewster" w:date="2020-07-28T11:49:00Z">
+      <w:ins w:id="327" w:author="Rachel Fewster" w:date="2020-07-28T11:49:00Z">
         <w:r>
           <w:rPr>
             <w:rFonts w:ascii="Helvetica" w:hAnsi="Helvetica"/>
@@ -9027,7 +9065,7 @@
           <w:szCs w:val="18"/>
         </w:rPr>
       </w:pPr>
-      <w:del w:id="327" w:author="Rachel Fewster" w:date="2020-07-28T11:54:00Z">
+      <w:del w:id="328" w:author="Rachel Fewster" w:date="2020-07-28T11:54:00Z">
         <w:r>
           <w:rPr>
             <w:rFonts w:ascii="Helvetica" w:hAnsi="Helvetica"/>
@@ -9037,7 +9075,7 @@
           </w:rPr>
           <w:delText xml:space="preserve">The </w:delText>
         </w:r>
-        <w:commentRangeStart w:id="328"/>
+        <w:commentRangeStart w:id="329"/>
         <w:r>
           <w:rPr>
             <w:rFonts w:ascii="Helvetica" w:hAnsi="Helvetica"/>
@@ -9048,16 +9086,16 @@
           <w:delText>bias</w:delText>
         </w:r>
       </w:del>
-      <w:commentRangeEnd w:id="328"/>
+      <w:commentRangeEnd w:id="329"/>
       <w:r>
         <w:rPr>
           <w:rStyle w:val="CommentReference"/>
           <w:rFonts w:asciiTheme="minorHAnsi" w:eastAsiaTheme="minorHAnsi" w:hAnsiTheme="minorHAnsi" w:cstheme="minorBidi"/>
           <w:lang w:eastAsia="en-US"/>
         </w:rPr>
-        <w:commentReference w:id="328"/>
-      </w:r>
-      <w:del w:id="329" w:author="Rachel Fewster" w:date="2020-07-28T11:54:00Z">
+        <w:commentReference w:id="329"/>
+      </w:r>
+      <w:del w:id="330" w:author="Rachel Fewster" w:date="2020-07-28T11:54:00Z">
         <w:r>
           <w:rPr>
             <w:rFonts w:ascii="Helvetica" w:hAnsi="Helvetica"/>
@@ -9077,7 +9115,7 @@
         </w:rPr>
         <w:t>We have added the</w:t>
       </w:r>
-      <w:del w:id="330" w:author="Rachel Fewster" w:date="2020-07-28T11:55:00Z">
+      <w:del w:id="331" w:author="Rachel Fewster" w:date="2020-07-28T11:55:00Z">
         <w:r>
           <w:rPr>
             <w:rFonts w:ascii="Helvetica" w:hAnsi="Helvetica"/>
@@ -9097,7 +9135,7 @@
         </w:rPr>
         <w:t xml:space="preserve"> </w:t>
       </w:r>
-      <w:ins w:id="331" w:author="Rachel Fewster" w:date="2020-07-28T11:55:00Z">
+      <w:ins w:id="332" w:author="Rachel Fewster" w:date="2020-07-28T11:55:00Z">
         <w:r>
           <w:rPr>
             <w:rFonts w:ascii="Helvetica" w:hAnsi="Helvetica"/>
@@ -9135,7 +9173,7 @@
         </w:rPr>
         <w:t>CCR estimator</w:t>
       </w:r>
-      <w:ins w:id="332" w:author="Rachel Fewster" w:date="2020-07-28T11:55:00Z">
+      <w:ins w:id="333" w:author="Rachel Fewster" w:date="2020-07-28T11:55:00Z">
         <w:r>
           <w:rPr>
             <w:rFonts w:ascii="Helvetica" w:hAnsi="Helvetica"/>
@@ -9155,7 +9193,7 @@
         </w:rPr>
         <w:t>”</w:t>
       </w:r>
-      <w:ins w:id="333" w:author="Rachel Fewster" w:date="2020-07-28T11:55:00Z">
+      <w:ins w:id="334" w:author="Rachel Fewster" w:date="2020-07-28T11:55:00Z">
         <w:r>
           <w:rPr>
             <w:rFonts w:ascii="Helvetica" w:hAnsi="Helvetica"/>
@@ -9166,7 +9204,7 @@
           <w:t xml:space="preserve"> </w:t>
         </w:r>
       </w:ins>
-      <w:ins w:id="334" w:author="Rachel Fewster" w:date="2020-07-28T11:56:00Z">
+      <w:ins w:id="335" w:author="Rachel Fewster" w:date="2020-07-28T11:56:00Z">
         <w:r>
           <w:rPr>
             <w:rFonts w:ascii="Helvetica" w:hAnsi="Helvetica"/>
@@ -9186,7 +9224,7 @@
           <w:t xml:space="preserve"> CCR estimator </w:t>
         </w:r>
       </w:ins>
-      <w:ins w:id="335" w:author="Rachel Fewster" w:date="2020-07-28T17:03:00Z">
+      <w:ins w:id="336" w:author="Rachel Fewster" w:date="2020-07-28T17:03:00Z">
         <w:r>
           <w:rPr>
             <w:rFonts w:ascii="Helvetica" w:hAnsi="Helvetica"/>
@@ -9197,7 +9235,7 @@
           <w:t xml:space="preserve">is expected </w:t>
         </w:r>
       </w:ins>
-      <w:ins w:id="336" w:author="Rachel Fewster" w:date="2020-07-28T11:56:00Z">
+      <w:ins w:id="337" w:author="Rachel Fewster" w:date="2020-07-28T11:56:00Z">
         <w:r>
           <w:rPr>
             <w:rFonts w:ascii="Helvetica" w:hAnsi="Helvetica"/>
@@ -9208,7 +9246,7 @@
           <w:t xml:space="preserve">to be asymptotically consistent, but a more thorough assessment of CCR performance with sample size is beyond the scope of this paper which is </w:t>
         </w:r>
       </w:ins>
-      <w:ins w:id="337" w:author="Rachel Fewster" w:date="2020-07-28T11:57:00Z">
+      <w:ins w:id="338" w:author="Rachel Fewster" w:date="2020-07-28T11:57:00Z">
         <w:r>
           <w:rPr>
             <w:rFonts w:ascii="Helvetica" w:hAnsi="Helvetica"/>
@@ -9219,7 +9257,7 @@
           <w:t xml:space="preserve">primarily </w:t>
         </w:r>
       </w:ins>
-      <w:ins w:id="338" w:author="Rachel Fewster" w:date="2020-07-28T11:56:00Z">
+      <w:ins w:id="339" w:author="Rachel Fewster" w:date="2020-07-28T11:56:00Z">
         <w:r>
           <w:rPr>
             <w:rFonts w:ascii="Helvetica" w:hAnsi="Helvetica"/>
@@ -9230,7 +9268,7 @@
           <w:t>focused on</w:t>
         </w:r>
       </w:ins>
-      <w:ins w:id="339" w:author="Rachel Fewster" w:date="2020-07-28T11:57:00Z">
+      <w:ins w:id="340" w:author="Rachel Fewster" w:date="2020-07-28T11:57:00Z">
         <w:r>
           <w:rPr>
             <w:rFonts w:ascii="Helvetica" w:hAnsi="Helvetica"/>
@@ -9241,7 +9279,7 @@
           <w:t xml:space="preserve"> developing</w:t>
         </w:r>
       </w:ins>
-      <w:ins w:id="340" w:author="Rachel Fewster" w:date="2020-07-28T11:56:00Z">
+      <w:ins w:id="341" w:author="Rachel Fewster" w:date="2020-07-28T11:56:00Z">
         <w:r>
           <w:rPr>
             <w:rFonts w:ascii="Helvetica" w:hAnsi="Helvetica"/>
@@ -9271,7 +9309,7 @@
         <w:br/>
         <w:t xml:space="preserve">In the discussion, you state: “For UAV surveys of non-diving animals, including land surveys, the parameters </w:t>
       </w:r>
-      <w:del w:id="341" w:author="Rachel Fewster" w:date="2020-07-28T11:59:00Z">
+      <w:del w:id="342" w:author="Rachel Fewster" w:date="2020-07-28T11:59:00Z">
         <w:r>
           <w:rPr>
             <w:rFonts w:ascii="Helvetica" w:hAnsi="Helvetica"/>
@@ -9291,7 +9329,7 @@
         </w:rPr>
         <w:t xml:space="preserve">tau and </w:t>
       </w:r>
-      <w:del w:id="342" w:author="Rachel Fewster" w:date="2020-07-28T11:59:00Z">
+      <w:del w:id="343" w:author="Rachel Fewster" w:date="2020-07-28T11:59:00Z">
         <w:r>
           <w:rPr>
             <w:rFonts w:ascii="Helvetica" w:hAnsi="Helvetica"/>
@@ -9320,7 +9358,7 @@
         </w:rPr>
         <w:t>gamma are not needed</w:t>
       </w:r>
-      <w:del w:id="343" w:author="Rachel Fewster" w:date="2020-07-28T12:00:00Z">
+      <w:del w:id="344" w:author="Rachel Fewster" w:date="2020-07-28T12:00:00Z">
         <w:r>
           <w:rPr>
             <w:rFonts w:ascii="Helvetica" w:hAnsi="Helvetica"/>
@@ -9360,7 +9398,7 @@
           <w:szCs w:val="18"/>
         </w:rPr>
       </w:pPr>
-      <w:ins w:id="344" w:author="Rachel Fewster" w:date="2020-07-28T12:00:00Z">
+      <w:ins w:id="345" w:author="Rachel Fewster" w:date="2020-07-28T12:00:00Z">
         <w:r>
           <w:rPr>
             <w:rFonts w:ascii="Helvetica" w:hAnsi="Helvetica"/>
@@ -9389,7 +9427,7 @@
           <w:t xml:space="preserve"> be b</w:t>
         </w:r>
       </w:ins>
-      <w:del w:id="345" w:author="Rachel Fewster" w:date="2020-07-28T12:00:00Z">
+      <w:del w:id="346" w:author="Rachel Fewster" w:date="2020-07-28T12:00:00Z">
         <w:r>
           <w:rPr>
             <w:rFonts w:ascii="Helvetica" w:hAnsi="Helvetica"/>
@@ -9454,7 +9492,7 @@
         </w:rPr>
         <w:t>probability of being obscured or not as part of the observation process</w:t>
       </w:r>
-      <w:ins w:id="346" w:author="Rachel Fewster" w:date="2020-07-28T12:01:00Z">
+      <w:ins w:id="347" w:author="Rachel Fewster" w:date="2020-07-28T12:01:00Z">
         <w:r>
           <w:rPr>
             <w:rFonts w:ascii="Helvetica" w:hAnsi="Helvetica"/>
@@ -9474,7 +9512,7 @@
         </w:rPr>
         <w:t xml:space="preserve"> </w:t>
       </w:r>
-      <w:ins w:id="347" w:author="Rachel Fewster" w:date="2020-07-28T12:01:00Z">
+      <w:ins w:id="348" w:author="Rachel Fewster" w:date="2020-07-28T12:01:00Z">
         <w:r>
           <w:rPr>
             <w:rFonts w:ascii="Helvetica" w:hAnsi="Helvetica"/>
@@ -9485,7 +9523,7 @@
           <w:t xml:space="preserve">so </w:t>
         </w:r>
       </w:ins>
-      <w:del w:id="348" w:author="Rachel Fewster" w:date="2020-07-28T12:01:00Z">
+      <w:del w:id="349" w:author="Rachel Fewster" w:date="2020-07-28T12:01:00Z">
         <w:r>
           <w:rPr>
             <w:rFonts w:ascii="Helvetica" w:hAnsi="Helvetica"/>
@@ -9505,7 +9543,7 @@
         </w:rPr>
         <w:t xml:space="preserve">the probability that an animal is obscured by </w:t>
       </w:r>
-      <w:ins w:id="349" w:author="Rachel Fewster" w:date="2020-07-28T12:01:00Z">
+      <w:ins w:id="350" w:author="Rachel Fewster" w:date="2020-07-28T12:01:00Z">
         <w:r>
           <w:rPr>
             <w:rFonts w:ascii="Helvetica" w:hAnsi="Helvetica"/>
@@ -9525,7 +9563,7 @@
         </w:rPr>
         <w:t>bush would be reflected in the estimate of the parameter p.</w:t>
       </w:r>
-      <w:ins w:id="350" w:author="Rachel Fewster" w:date="2020-07-28T12:01:00Z">
+      <w:ins w:id="351" w:author="Rachel Fewster" w:date="2020-07-28T12:01:00Z">
         <w:r>
           <w:rPr>
             <w:rFonts w:ascii="Helvetica" w:hAnsi="Helvetica"/>
@@ -9554,7 +9592,7 @@
           <w:t xml:space="preserve"> Markov availability process</w:t>
         </w:r>
       </w:ins>
-      <w:ins w:id="351" w:author="Rachel Fewster" w:date="2020-07-28T12:05:00Z">
+      <w:ins w:id="352" w:author="Rachel Fewster" w:date="2020-07-28T12:05:00Z">
         <w:r>
           <w:rPr>
             <w:rFonts w:ascii="Helvetica" w:hAnsi="Helvetica"/>
@@ -9565,7 +9603,7 @@
           <w:t xml:space="preserve"> we have described for diving behaviour</w:t>
         </w:r>
       </w:ins>
-      <w:ins w:id="352" w:author="Rachel Fewster" w:date="2020-07-28T12:01:00Z">
+      <w:ins w:id="353" w:author="Rachel Fewster" w:date="2020-07-28T12:01:00Z">
         <w:r>
           <w:rPr>
             <w:rFonts w:ascii="Helvetica" w:hAnsi="Helvetica"/>
@@ -9605,7 +9643,7 @@
         </w:rPr>
         <w:t xml:space="preserve">We have added this sentence: “When animals on a terrestrial survey are missed because </w:t>
       </w:r>
-      <w:ins w:id="353" w:author="Rachel Fewster" w:date="2020-07-28T17:06:00Z">
+      <w:ins w:id="354" w:author="Rachel Fewster" w:date="2020-07-28T17:06:00Z">
         <w:r>
           <w:rPr>
             <w:rFonts w:ascii="Helvetica" w:hAnsi="Helvetica"/>
@@ -9625,7 +9663,7 @@
         </w:rPr>
         <w:t xml:space="preserve">view of them is obscured (by </w:t>
       </w:r>
-      <w:ins w:id="354" w:author="Rachel Fewster" w:date="2020-07-28T17:06:00Z">
+      <w:ins w:id="355" w:author="Rachel Fewster" w:date="2020-07-28T17:06:00Z">
         <w:r>
           <w:rPr>
             <w:rFonts w:ascii="Helvetica" w:hAnsi="Helvetica"/>
@@ -9738,7 +9776,7 @@
         </w:rPr>
         <w:t>Done</w:t>
       </w:r>
-      <w:ins w:id="355" w:author="Rachel Fewster" w:date="2020-07-28T12:06:00Z">
+      <w:ins w:id="356" w:author="Rachel Fewster" w:date="2020-07-28T12:06:00Z">
         <w:r>
           <w:rPr>
             <w:rFonts w:ascii="Helvetica" w:hAnsi="Helvetica"/>
@@ -9809,7 +9847,7 @@
         </w:rPr>
         <w:t>We</w:t>
       </w:r>
-      <w:del w:id="356" w:author="Rachel Fewster" w:date="2020-07-28T12:05:00Z">
+      <w:del w:id="357" w:author="Rachel Fewster" w:date="2020-07-28T12:05:00Z">
         <w:r>
           <w:rPr>
             <w:rFonts w:ascii="Helvetica" w:hAnsi="Helvetica"/>
@@ -9829,7 +9867,7 @@
         </w:rPr>
         <w:t xml:space="preserve"> </w:t>
       </w:r>
-      <w:ins w:id="357" w:author="Rachel Fewster" w:date="2020-07-28T12:05:00Z">
+      <w:ins w:id="358" w:author="Rachel Fewster" w:date="2020-07-28T12:05:00Z">
         <w:r>
           <w:rPr>
             <w:rFonts w:ascii="Helvetica" w:hAnsi="Helvetica"/>
@@ -9849,7 +9887,7 @@
         </w:rPr>
         <w:t xml:space="preserve">to keep </w:t>
       </w:r>
-      <w:ins w:id="358" w:author="Rachel Fewster" w:date="2020-07-28T12:06:00Z">
+      <w:ins w:id="359" w:author="Rachel Fewster" w:date="2020-07-28T12:06:00Z">
         <w:r>
           <w:rPr>
             <w:rFonts w:ascii="Helvetica" w:hAnsi="Helvetica"/>
@@ -9860,7 +9898,7 @@
           <w:t>this</w:t>
         </w:r>
       </w:ins>
-      <w:del w:id="359" w:author="Rachel Fewster" w:date="2020-07-28T12:06:00Z">
+      <w:del w:id="360" w:author="Rachel Fewster" w:date="2020-07-28T12:06:00Z">
         <w:r>
           <w:rPr>
             <w:rFonts w:ascii="Helvetica" w:hAnsi="Helvetica"/>
@@ -9871,7 +9909,7 @@
           <w:delText>i</w:delText>
         </w:r>
       </w:del>
-      <w:del w:id="360" w:author="Rachel Fewster" w:date="2020-07-28T12:05:00Z">
+      <w:del w:id="361" w:author="Rachel Fewster" w:date="2020-07-28T12:05:00Z">
         <w:r>
           <w:rPr>
             <w:rFonts w:ascii="Helvetica" w:hAnsi="Helvetica"/>
@@ -9891,7 +9929,7 @@
         </w:rPr>
         <w:t xml:space="preserve"> because we </w:t>
       </w:r>
-      <w:del w:id="361" w:author="Rachel Fewster" w:date="2020-07-28T12:06:00Z">
+      <w:del w:id="362" w:author="Rachel Fewster" w:date="2020-07-28T12:06:00Z">
         <w:r>
           <w:rPr>
             <w:rFonts w:ascii="Helvetica" w:hAnsi="Helvetica"/>
@@ -9911,7 +9949,7 @@
         </w:rPr>
         <w:t xml:space="preserve">are </w:t>
       </w:r>
-      <w:ins w:id="362" w:author="Rachel Fewster" w:date="2020-07-28T12:06:00Z">
+      <w:ins w:id="363" w:author="Rachel Fewster" w:date="2020-07-28T12:06:00Z">
         <w:r>
           <w:rPr>
             <w:rFonts w:ascii="Helvetica" w:hAnsi="Helvetica"/>
@@ -9931,7 +9969,7 @@
         </w:rPr>
         <w:t>pursuing</w:t>
       </w:r>
-      <w:del w:id="363" w:author="Rachel Fewster" w:date="2020-07-28T12:06:00Z">
+      <w:del w:id="364" w:author="Rachel Fewster" w:date="2020-07-28T12:06:00Z">
         <w:r>
           <w:rPr>
             <w:rFonts w:ascii="Helvetica" w:hAnsi="Helvetica"/>
@@ -9987,7 +10025,7 @@
         </w:rPr>
         <w:t xml:space="preserve">new sentence: “For example, whales are unavailable while diving, and seals are unavailable at haul-out sites while they are at sea. </w:t>
       </w:r>
-      <w:ins w:id="364" w:author="Rachel Fewster" w:date="2020-07-28T17:10:00Z">
+      <w:ins w:id="365" w:author="Rachel Fewster" w:date="2020-07-28T17:10:00Z">
         <w:r>
           <w:rPr>
             <w:rFonts w:ascii="Helvetica" w:hAnsi="Helvetica"/>
@@ -9998,7 +10036,7 @@
           <w:t>I</w:t>
         </w:r>
       </w:ins>
-      <w:del w:id="365" w:author="Rachel Fewster" w:date="2020-07-28T17:10:00Z">
+      <w:del w:id="366" w:author="Rachel Fewster" w:date="2020-07-28T17:10:00Z">
         <w:r>
           <w:rPr>
             <w:rFonts w:ascii="Helvetica" w:hAnsi="Helvetica"/>
@@ -10099,7 +10137,7 @@
           <w:szCs w:val="18"/>
         </w:rPr>
       </w:pPr>
-      <w:ins w:id="366" w:author="Rachel Fewster" w:date="2020-07-28T12:07:00Z">
+      <w:ins w:id="367" w:author="Rachel Fewster" w:date="2020-07-28T12:07:00Z">
         <w:r>
           <w:rPr>
             <w:rFonts w:ascii="Helvetica" w:hAnsi="Helvetica"/>
@@ -10301,7 +10339,7 @@
           <w:szCs w:val="18"/>
         </w:rPr>
       </w:pPr>
-      <w:ins w:id="367" w:author="Rachel Fewster" w:date="2020-07-28T17:14:00Z">
+      <w:ins w:id="368" w:author="Rachel Fewster" w:date="2020-07-28T17:14:00Z">
         <w:r>
           <w:rPr>
             <w:rFonts w:ascii="Helvetica" w:hAnsi="Helvetica"/>
@@ -10312,7 +10350,7 @@
           <w:t>Agreed: w</w:t>
         </w:r>
       </w:ins>
-      <w:del w:id="368" w:author="Rachel Fewster" w:date="2020-07-28T17:14:00Z">
+      <w:del w:id="369" w:author="Rachel Fewster" w:date="2020-07-28T17:14:00Z">
         <w:r>
           <w:rPr>
             <w:rFonts w:ascii="Helvetica" w:hAnsi="Helvetica"/>
@@ -10332,7 +10370,7 @@
         </w:rPr>
         <w:t>e have replace</w:t>
       </w:r>
-      <w:ins w:id="369" w:author="Rachel Fewster" w:date="2020-07-28T12:08:00Z">
+      <w:ins w:id="370" w:author="Rachel Fewster" w:date="2020-07-28T12:08:00Z">
         <w:r>
           <w:rPr>
             <w:rFonts w:ascii="Helvetica" w:hAnsi="Helvetica"/>
@@ -10402,7 +10440,7 @@
         </w:rPr>
         <w:t>Done</w:t>
       </w:r>
-      <w:ins w:id="370" w:author="Rachel Fewster" w:date="2020-07-28T12:10:00Z">
+      <w:ins w:id="371" w:author="Rachel Fewster" w:date="2020-07-28T12:10:00Z">
         <w:r>
           <w:rPr>
             <w:rFonts w:ascii="Helvetica" w:hAnsi="Helvetica"/>
@@ -10436,7 +10474,7 @@
         <w:br/>
         <w:t xml:space="preserve">I’d </w:t>
       </w:r>
-      <w:del w:id="371" w:author="Rachel Fewster" w:date="2020-07-28T12:10:00Z">
+      <w:del w:id="372" w:author="Rachel Fewster" w:date="2020-07-28T12:10:00Z">
         <w:r>
           <w:rPr>
             <w:rFonts w:ascii="Helvetica" w:hAnsi="Helvetica"/>
@@ -10456,7 +10494,7 @@
         </w:rPr>
         <w:t>ad</w:t>
       </w:r>
-      <w:ins w:id="372" w:author="Rachel Fewster" w:date="2020-07-28T12:10:00Z">
+      <w:ins w:id="373" w:author="Rachel Fewster" w:date="2020-07-28T12:10:00Z">
         <w:r>
           <w:rPr>
             <w:rFonts w:ascii="Helvetica" w:hAnsi="Helvetica"/>
@@ -10659,7 +10697,7 @@
           <w:szCs w:val="18"/>
         </w:rPr>
       </w:pPr>
-      <w:ins w:id="373" w:author="Rachel Fewster" w:date="2020-07-28T12:13:00Z">
+      <w:ins w:id="374" w:author="Rachel Fewster" w:date="2020-07-28T12:13:00Z">
         <w:r>
           <w:rPr>
             <w:rFonts w:ascii="Helvetica" w:hAnsi="Helvetica"/>
@@ -10679,7 +10717,7 @@
         </w:rPr>
         <w:t>We have replaced</w:t>
       </w:r>
-      <w:ins w:id="374" w:author="Rachel Fewster" w:date="2020-07-28T15:23:00Z">
+      <w:ins w:id="375" w:author="Rachel Fewster" w:date="2020-07-28T15:23:00Z">
         <w:r>
           <w:rPr>
             <w:rFonts w:ascii="Helvetica" w:hAnsi="Helvetica"/>
@@ -10694,7 +10732,7 @@
         <m:sPre>
           <m:sPrePr>
             <m:ctrlPr>
-              <w:ins w:id="375" w:author="Rachel Fewster" w:date="2020-07-28T15:17:00Z">
+              <w:ins w:id="376" w:author="Rachel Fewster" w:date="2020-07-28T15:17:00Z">
                 <w:rPr>
                   <w:rFonts w:ascii="Cambria Math" w:hAnsi="Cambria Math"/>
                   <w:i/>
@@ -10707,7 +10745,7 @@
           </m:sPrePr>
           <m:sub>
             <m:r>
-              <w:ins w:id="376" w:author="Rachel Fewster" w:date="2020-07-28T15:21:00Z">
+              <w:ins w:id="377" w:author="Rachel Fewster" w:date="2020-07-28T15:21:00Z">
                 <w:rPr>
                   <w:rFonts w:ascii="Cambria Math" w:hAnsi="Cambria Math"/>
                   <w:color w:val="FF0000"/>
@@ -10722,7 +10760,7 @@
             <m:sSubSup>
               <m:sSubSupPr>
                 <m:ctrlPr>
-                  <w:ins w:id="377" w:author="Rachel Fewster" w:date="2020-07-28T15:17:00Z">
+                  <w:ins w:id="378" w:author="Rachel Fewster" w:date="2020-07-28T15:17:00Z">
                     <w:rPr>
                       <w:rFonts w:ascii="Cambria Math" w:hAnsi="Cambria Math"/>
                       <w:i/>
@@ -10735,7 +10773,7 @@
               </m:sSubSupPr>
               <m:e>
                 <m:r>
-                  <w:ins w:id="378" w:author="Rachel Fewster" w:date="2020-07-28T15:17:00Z">
+                  <w:ins w:id="379" w:author="Rachel Fewster" w:date="2020-07-28T15:17:00Z">
                     <w:rPr>
                       <w:rFonts w:ascii="Cambria Math" w:hAnsi="Cambria Math"/>
                       <w:color w:val="FF0000"/>
@@ -10748,7 +10786,7 @@
               </m:e>
               <m:sub>
                 <m:r>
-                  <w:ins w:id="379" w:author="Rachel Fewster" w:date="2020-07-28T15:17:00Z">
+                  <w:ins w:id="380" w:author="Rachel Fewster" w:date="2020-07-28T15:17:00Z">
                     <w:rPr>
                       <w:rFonts w:ascii="Cambria Math" w:hAnsi="Cambria Math"/>
                       <w:color w:val="FF0000"/>
@@ -10761,7 +10799,7 @@
               </m:sub>
               <m:sup>
                 <m:r>
-                  <w:ins w:id="380" w:author="Rachel Fewster" w:date="2020-07-28T15:17:00Z">
+                  <w:ins w:id="381" w:author="Rachel Fewster" w:date="2020-07-28T15:17:00Z">
                     <w:rPr>
                       <w:rFonts w:ascii="Cambria Math" w:hAnsi="Cambria Math"/>
                       <w:color w:val="FF0000"/>
@@ -10778,7 +10816,7 @@
             <m:sSub>
               <m:sSubPr>
                 <m:ctrlPr>
-                  <w:ins w:id="381" w:author="Rachel Fewster" w:date="2020-07-28T15:17:00Z">
+                  <w:ins w:id="382" w:author="Rachel Fewster" w:date="2020-07-28T15:17:00Z">
                     <w:rPr>
                       <w:rFonts w:ascii="Cambria Math" w:hAnsi="Cambria Math"/>
                       <w:i/>
@@ -10791,7 +10829,7 @@
               </m:sSubPr>
               <m:e>
                 <m:r>
-                  <w:ins w:id="382" w:author="Rachel Fewster" w:date="2020-07-28T15:18:00Z">
+                  <w:ins w:id="383" w:author="Rachel Fewster" w:date="2020-07-28T15:18:00Z">
                     <w:rPr>
                       <w:rFonts w:ascii="Cambria Math" w:hAnsi="Cambria Math"/>
                       <w:color w:val="FF0000"/>
@@ -10804,7 +10842,7 @@
               </m:e>
               <m:sub>
                 <m:r>
-                  <w:ins w:id="383" w:author="Rachel Fewster" w:date="2020-07-28T15:18:00Z">
+                  <w:ins w:id="384" w:author="Rachel Fewster" w:date="2020-07-28T15:18:00Z">
                     <w:rPr>
                       <w:rFonts w:ascii="Cambria Math" w:hAnsi="Cambria Math"/>
                       <w:color w:val="FF0000"/>
@@ -10819,7 +10857,7 @@
           </m:e>
         </m:sPre>
       </m:oMath>
-      <w:del w:id="384" w:author="Rachel Fewster" w:date="2020-07-28T15:22:00Z">
+      <w:del w:id="385" w:author="Rachel Fewster" w:date="2020-07-28T15:22:00Z">
         <w:r>
           <w:rPr>
             <w:rFonts w:ascii="Helvetica" w:hAnsi="Helvetica"/>
@@ -10830,7 +10868,7 @@
           <w:delText xml:space="preserve"> </w:delText>
         </w:r>
       </w:del>
-      <w:del w:id="385" w:author="Rachel Fewster" w:date="2020-07-28T15:23:00Z">
+      <w:del w:id="386" w:author="Rachel Fewster" w:date="2020-07-28T15:23:00Z">
         <w:r>
           <w:rPr>
             <w:rFonts w:ascii="Helvetica" w:hAnsi="Helvetica"/>
@@ -10854,7 +10892,7 @@
         <m:sSubSup>
           <m:sSubSupPr>
             <m:ctrlPr>
-              <w:ins w:id="386" w:author="Rachel Fewster" w:date="2020-07-28T15:23:00Z">
+              <w:ins w:id="387" w:author="Rachel Fewster" w:date="2020-07-28T15:23:00Z">
                 <w:rPr>
                   <w:rFonts w:ascii="Cambria Math" w:hAnsi="Cambria Math"/>
                   <w:i/>
@@ -10867,7 +10905,7 @@
           </m:sSubSupPr>
           <m:e>
             <m:r>
-              <w:ins w:id="387" w:author="Rachel Fewster" w:date="2020-07-28T15:23:00Z">
+              <w:ins w:id="388" w:author="Rachel Fewster" w:date="2020-07-28T15:23:00Z">
                 <w:rPr>
                   <w:rFonts w:ascii="Cambria Math" w:hAnsi="Cambria Math"/>
                   <w:color w:val="FF0000"/>
@@ -10880,7 +10918,7 @@
           </m:e>
           <m:sub>
             <m:r>
-              <w:ins w:id="388" w:author="Rachel Fewster" w:date="2020-07-28T15:23:00Z">
+              <w:ins w:id="389" w:author="Rachel Fewster" w:date="2020-07-28T15:23:00Z">
                 <w:rPr>
                   <w:rFonts w:ascii="Cambria Math" w:hAnsi="Cambria Math"/>
                   <w:color w:val="FF0000"/>
@@ -10893,7 +10931,7 @@
           </m:sub>
           <m:sup>
             <m:r>
-              <w:ins w:id="389" w:author="Rachel Fewster" w:date="2020-07-28T15:23:00Z">
+              <w:ins w:id="390" w:author="Rachel Fewster" w:date="2020-07-28T15:23:00Z">
                 <w:rPr>
                   <w:rFonts w:ascii="Cambria Math" w:hAnsi="Cambria Math"/>
                   <w:color w:val="FF0000"/>
@@ -10906,7 +10944,7 @@
           </m:sup>
         </m:sSubSup>
         <m:r>
-          <w:ins w:id="390" w:author="Rachel Fewster" w:date="2020-07-28T15:23:00Z">
+          <w:ins w:id="391" w:author="Rachel Fewster" w:date="2020-07-28T15:23:00Z">
             <w:rPr>
               <w:rFonts w:ascii="Cambria Math" w:hAnsi="Cambria Math"/>
               <w:color w:val="FF0000"/>
@@ -10919,7 +10957,7 @@
         <m:d>
           <m:dPr>
             <m:ctrlPr>
-              <w:ins w:id="391" w:author="Rachel Fewster" w:date="2020-07-28T15:23:00Z">
+              <w:ins w:id="392" w:author="Rachel Fewster" w:date="2020-07-28T15:23:00Z">
                 <w:rPr>
                   <w:rFonts w:ascii="Cambria Math" w:hAnsi="Cambria Math"/>
                   <w:i/>
@@ -10934,7 +10972,7 @@
             <m:sSubSup>
               <m:sSubSupPr>
                 <m:ctrlPr>
-                  <w:ins w:id="392" w:author="Rachel Fewster" w:date="2020-07-28T15:23:00Z">
+                  <w:ins w:id="393" w:author="Rachel Fewster" w:date="2020-07-28T15:23:00Z">
                     <w:rPr>
                       <w:rFonts w:ascii="Cambria Math" w:hAnsi="Cambria Math"/>
                       <w:i/>
@@ -10947,7 +10985,7 @@
               </m:sSubSupPr>
               <m:e>
                 <m:r>
-                  <w:ins w:id="393" w:author="Rachel Fewster" w:date="2020-07-28T15:23:00Z">
+                  <w:ins w:id="394" w:author="Rachel Fewster" w:date="2020-07-28T15:23:00Z">
                     <w:rPr>
                       <w:rFonts w:ascii="Cambria Math" w:hAnsi="Cambria Math"/>
                       <w:color w:val="FF0000"/>
@@ -10960,7 +10998,7 @@
               </m:e>
               <m:sub>
                 <m:r>
-                  <w:ins w:id="394" w:author="Rachel Fewster" w:date="2020-07-28T15:23:00Z">
+                  <w:ins w:id="395" w:author="Rachel Fewster" w:date="2020-07-28T15:23:00Z">
                     <w:rPr>
                       <w:rFonts w:ascii="Cambria Math" w:hAnsi="Cambria Math"/>
                       <w:color w:val="FF0000"/>
@@ -10973,7 +11011,7 @@
               </m:sub>
               <m:sup>
                 <m:r>
-                  <w:ins w:id="395" w:author="Rachel Fewster" w:date="2020-07-28T15:23:00Z">
+                  <w:ins w:id="396" w:author="Rachel Fewster" w:date="2020-07-28T15:23:00Z">
                     <w:rPr>
                       <w:rFonts w:ascii="Cambria Math" w:hAnsi="Cambria Math"/>
                       <w:color w:val="FF0000"/>
@@ -10986,7 +11024,7 @@
               </m:sup>
             </m:sSubSup>
             <m:r>
-              <w:ins w:id="396" w:author="Rachel Fewster" w:date="2020-07-28T15:23:00Z">
+              <w:ins w:id="397" w:author="Rachel Fewster" w:date="2020-07-28T15:23:00Z">
                 <w:rPr>
                   <w:rFonts w:ascii="Cambria Math" w:hAnsi="Cambria Math"/>
                   <w:color w:val="FF0000"/>
@@ -10999,7 +11037,7 @@
           </m:e>
         </m:d>
         <m:r>
-          <w:ins w:id="397" w:author="Rachel Fewster" w:date="2020-07-28T15:23:00Z">
+          <w:ins w:id="398" w:author="Rachel Fewster" w:date="2020-07-28T15:23:00Z">
             <w:rPr>
               <w:rFonts w:ascii="Cambria Math" w:hAnsi="Cambria Math"/>
               <w:color w:val="FF0000"/>
@@ -11010,7 +11048,7 @@
           </w:ins>
         </m:r>
       </m:oMath>
-      <w:del w:id="398" w:author="Rachel Fewster" w:date="2020-07-28T15:23:00Z">
+      <w:del w:id="399" w:author="Rachel Fewster" w:date="2020-07-28T15:23:00Z">
         <w:r>
           <w:rPr>
             <w:rFonts w:ascii="Helvetica" w:hAnsi="Helvetica"/>
@@ -11030,7 +11068,7 @@
         </w:rPr>
         <w:t xml:space="preserve"> for clarity</w:t>
       </w:r>
-      <w:ins w:id="399" w:author="Rachel Fewster" w:date="2020-07-28T15:23:00Z">
+      <w:ins w:id="400" w:author="Rachel Fewster" w:date="2020-07-28T15:23:00Z">
         <w:r>
           <w:rPr>
             <w:rFonts w:ascii="Helvetica" w:hAnsi="Helvetica"/>
@@ -11133,7 +11171,7 @@
         </w:rPr>
         <w:t>these words to the caption</w:t>
       </w:r>
-      <w:ins w:id="400" w:author="Rachel Fewster" w:date="2020-07-28T12:13:00Z">
+      <w:ins w:id="401" w:author="Rachel Fewster" w:date="2020-07-28T12:13:00Z">
         <w:r>
           <w:rPr>
             <w:rFonts w:ascii="Helvetica" w:hAnsi="Helvetica"/>
@@ -11507,7 +11545,7 @@
         </w:rPr>
         <w:t>” and “</w:t>
       </w:r>
-      <w:commentRangeStart w:id="401"/>
+      <w:commentRangeStart w:id="402"/>
       <w:r>
         <w:rPr>
           <w:rFonts w:ascii="Helvetica" w:hAnsi="Helvetica"/>
@@ -11517,14 +11555,14 @@
         </w:rPr>
         <w:t>arctic</w:t>
       </w:r>
-      <w:commentRangeEnd w:id="401"/>
+      <w:commentRangeEnd w:id="402"/>
       <w:r>
         <w:rPr>
           <w:rStyle w:val="CommentReference"/>
           <w:rFonts w:asciiTheme="minorHAnsi" w:eastAsiaTheme="minorHAnsi" w:hAnsiTheme="minorHAnsi" w:cstheme="minorBidi"/>
           <w:lang w:eastAsia="en-US"/>
         </w:rPr>
-        <w:commentReference w:id="401"/>
+        <w:commentReference w:id="402"/>
       </w:r>
       <w:r>
         <w:rPr>
@@ -11629,7 +11667,7 @@
         </w:rPr>
         <w:t xml:space="preserve"> for Zhang et al, al</w:t>
       </w:r>
-      <w:del w:id="402" w:author="Rachel Fewster" w:date="2020-07-27T18:07:00Z">
+      <w:del w:id="403" w:author="Rachel Fewster" w:date="2020-07-27T18:07:00Z">
         <w:r>
           <w:rPr>
             <w:rFonts w:ascii="Helvetica" w:hAnsi="Helvetica"/>
@@ -11823,7 +11861,7 @@
         </w:rPr>
         <w:t>We think that using different models for horizontal and vertical movement is appropriate. This is because the vertical movement process is a different process to the horizontal movement process. Vertical movement is governed by the animals’ need to breath</w:t>
       </w:r>
-      <w:ins w:id="403" w:author="Rachel Fewster" w:date="2020-07-28T12:19:00Z">
+      <w:ins w:id="404" w:author="Rachel Fewster" w:date="2020-07-28T12:19:00Z">
         <w:r>
           <w:rPr>
             <w:rFonts w:ascii="Helvetica" w:hAnsi="Helvetica"/>
@@ -11852,7 +11890,7 @@
         </w:rPr>
         <w:t xml:space="preserve"> alternating between </w:t>
       </w:r>
-      <w:ins w:id="404" w:author="Rachel Fewster" w:date="2020-07-28T14:42:00Z">
+      <w:ins w:id="405" w:author="Rachel Fewster" w:date="2020-07-28T14:42:00Z">
         <w:r>
           <w:rPr>
             <w:rFonts w:ascii="Helvetica" w:hAnsi="Helvetica"/>
@@ -11863,7 +11901,7 @@
           <w:t>surfacing</w:t>
         </w:r>
       </w:ins>
-      <w:del w:id="405" w:author="Rachel Fewster" w:date="2020-07-28T14:42:00Z">
+      <w:del w:id="406" w:author="Rachel Fewster" w:date="2020-07-28T14:42:00Z">
         <w:r>
           <w:rPr>
             <w:rFonts w:ascii="Helvetica" w:hAnsi="Helvetica"/>
@@ -11901,7 +11939,7 @@
         </w:rPr>
         <w:t xml:space="preserve">does not have this alternating feature. Unlike the diving behaviour where an animal at the surface must return to the surface within some relatively short time after leaving it, there is no need </w:t>
       </w:r>
-      <w:del w:id="406" w:author="Rachel Fewster" w:date="2020-07-28T14:42:00Z">
+      <w:del w:id="407" w:author="Rachel Fewster" w:date="2020-07-28T14:42:00Z">
         <w:r>
           <w:rPr>
             <w:rFonts w:ascii="Helvetica" w:hAnsi="Helvetica"/>
@@ -11940,7 +11978,7 @@
         <w:br/>
         <w:t>2. An interesting point of the reported approach is that the capture history of the detected animals is not assumed to be known with certainty. However, this makes the form of the data a little ambiguous. In the classical capture-mark-release-recapture experiment, the data effectively consists of 3 numbers: the number of animals capture</w:t>
       </w:r>
-      <w:ins w:id="407" w:author="Rachel Fewster" w:date="2020-07-28T14:42:00Z">
+      <w:ins w:id="408" w:author="Rachel Fewster" w:date="2020-07-28T14:42:00Z">
         <w:r>
           <w:rPr>
             <w:rFonts w:ascii="Helvetica" w:hAnsi="Helvetica"/>
@@ -11951,7 +11989,7 @@
           <w:t>d</w:t>
         </w:r>
       </w:ins>
-      <w:del w:id="408" w:author="Rachel Fewster" w:date="2020-07-28T14:42:00Z">
+      <w:del w:id="409" w:author="Rachel Fewster" w:date="2020-07-28T14:42:00Z">
         <w:r>
           <w:rPr>
             <w:rFonts w:ascii="Helvetica" w:hAnsi="Helvetica"/>
@@ -12026,7 +12064,7 @@
           <w:szCs w:val="18"/>
         </w:rPr>
       </w:pPr>
-      <w:ins w:id="409" w:author="Rachel Fewster" w:date="2020-07-28T14:43:00Z">
+      <w:ins w:id="410" w:author="Rachel Fewster" w:date="2020-07-28T14:43:00Z">
         <w:r>
           <w:rPr>
             <w:rFonts w:ascii="Helvetica" w:hAnsi="Helvetica"/>
@@ -12099,7 +12137,7 @@
         </w:rPr>
         <w:t xml:space="preserve">The data for </w:t>
       </w:r>
-      <w:ins w:id="410" w:author="Rachel Fewster" w:date="2020-07-28T17:24:00Z">
+      <w:ins w:id="411" w:author="Rachel Fewster" w:date="2020-07-28T17:24:00Z">
         <w:r>
           <w:rPr>
             <w:rFonts w:ascii="Helvetica" w:hAnsi="Helvetica"/>
@@ -12157,7 +12195,7 @@
         </w:rPr>
         <w:t xml:space="preserve">ed animals: </w:t>
       </w:r>
-      <w:ins w:id="411" w:author="Rachel Fewster" w:date="2020-07-28T14:45:00Z">
+      <w:ins w:id="412" w:author="Rachel Fewster" w:date="2020-07-28T14:45:00Z">
         <w:r>
           <w:rPr>
             <w:rFonts w:ascii="Helvetica" w:hAnsi="Helvetica"/>
@@ -12180,7 +12218,7 @@
           <w:t>1</w:t>
         </w:r>
       </w:ins>
-      <w:del w:id="412" w:author="Rachel Fewster" w:date="2020-07-28T14:43:00Z">
+      <w:del w:id="413" w:author="Rachel Fewster" w:date="2020-07-28T14:43:00Z">
         <w:r>
           <w:rPr>
             <w:rFonts w:ascii="Helvetica" w:hAnsi="Helvetica"/>
@@ -12191,7 +12229,7 @@
           <w:delText>$\bm{</w:delText>
         </w:r>
       </w:del>
-      <w:del w:id="413" w:author="Rachel Fewster" w:date="2020-07-28T14:45:00Z">
+      <w:del w:id="414" w:author="Rachel Fewster" w:date="2020-07-28T14:45:00Z">
         <w:r>
           <w:rPr>
             <w:rFonts w:ascii="Helvetica" w:hAnsi="Helvetica"/>
@@ -12202,7 +12240,7 @@
           <w:delText>s</w:delText>
         </w:r>
       </w:del>
-      <w:del w:id="414" w:author="Rachel Fewster" w:date="2020-07-28T14:43:00Z">
+      <w:del w:id="415" w:author="Rachel Fewster" w:date="2020-07-28T14:43:00Z">
         <w:r>
           <w:rPr>
             <w:rFonts w:ascii="Helvetica" w:hAnsi="Helvetica"/>
@@ -12213,7 +12251,7 @@
           <w:delText>}_</w:delText>
         </w:r>
       </w:del>
-      <w:del w:id="415" w:author="Rachel Fewster" w:date="2020-07-28T14:45:00Z">
+      <w:del w:id="416" w:author="Rachel Fewster" w:date="2020-07-28T14:45:00Z">
         <w:r>
           <w:rPr>
             <w:rFonts w:ascii="Helvetica" w:hAnsi="Helvetica"/>
@@ -12224,7 +12262,7 @@
           <w:delText>1</w:delText>
         </w:r>
       </w:del>
-      <w:del w:id="416" w:author="Rachel Fewster" w:date="2020-07-28T14:43:00Z">
+      <w:del w:id="417" w:author="Rachel Fewster" w:date="2020-07-28T14:43:00Z">
         <w:r>
           <w:rPr>
             <w:rFonts w:ascii="Helvetica" w:hAnsi="Helvetica"/>
@@ -12244,7 +12282,7 @@
         </w:rPr>
         <w:t xml:space="preserve"> for those detected by observer 1, and </w:t>
       </w:r>
-      <w:ins w:id="417" w:author="Rachel Fewster" w:date="2020-07-28T14:44:00Z">
+      <w:ins w:id="418" w:author="Rachel Fewster" w:date="2020-07-28T14:44:00Z">
         <w:r>
           <w:rPr>
             <w:rFonts w:ascii="Helvetica" w:hAnsi="Helvetica"/>
@@ -12267,7 +12305,7 @@
           <w:t>2</w:t>
         </w:r>
       </w:ins>
-      <w:del w:id="418" w:author="Rachel Fewster" w:date="2020-07-28T14:44:00Z">
+      <w:del w:id="419" w:author="Rachel Fewster" w:date="2020-07-28T14:44:00Z">
         <w:r>
           <w:rPr>
             <w:rFonts w:ascii="Helvetica" w:hAnsi="Helvetica"/>
@@ -12287,7 +12325,7 @@
         </w:rPr>
         <w:t xml:space="preserve"> for those detected by observer 2. Which </w:t>
       </w:r>
-      <w:ins w:id="419" w:author="Rachel Fewster" w:date="2020-07-28T17:24:00Z">
+      <w:ins w:id="420" w:author="Rachel Fewster" w:date="2020-07-28T17:24:00Z">
         <w:r>
           <w:rPr>
             <w:rFonts w:ascii="Helvetica" w:hAnsi="Helvetica"/>
@@ -12307,7 +12345,7 @@
         </w:rPr>
         <w:t xml:space="preserve">observer 1 detections are </w:t>
       </w:r>
-      <w:del w:id="420" w:author="Rachel Fewster" w:date="2020-07-28T14:44:00Z">
+      <w:del w:id="421" w:author="Rachel Fewster" w:date="2020-07-28T14:44:00Z">
         <w:r>
           <w:rPr>
             <w:rFonts w:ascii="Helvetica" w:hAnsi="Helvetica"/>
@@ -12327,7 +12365,7 @@
         </w:rPr>
         <w:t>recaptured</w:t>
       </w:r>
-      <w:del w:id="421" w:author="Rachel Fewster" w:date="2020-07-28T14:44:00Z">
+      <w:del w:id="422" w:author="Rachel Fewster" w:date="2020-07-28T14:44:00Z">
         <w:r>
           <w:rPr>
             <w:rFonts w:ascii="Helvetica" w:hAnsi="Helvetica"/>
@@ -12494,7 +12532,7 @@
       </w:r>
     </w:p>
   </w:comment>
-  <w:comment w:id="165" w:author="Rachel Fewster" w:date="2020-07-27T17:54:00Z" w:initials="RF">
+  <w:comment w:id="166" w:author="Rachel Fewster" w:date="2020-07-27T17:54:00Z" w:initials="RF">
     <w:p>
       <w:pPr>
         <w:pStyle w:val="CommentText"/>
@@ -12515,7 +12553,7 @@
       </w:r>
     </w:p>
   </w:comment>
-  <w:comment w:id="180" w:author="Rachel Fewster" w:date="2020-07-27T18:10:00Z" w:initials="RF">
+  <w:comment w:id="181" w:author="Rachel Fewster" w:date="2020-07-27T18:10:00Z" w:initials="RF">
     <w:p>
       <w:pPr>
         <w:pStyle w:val="CommentText"/>
@@ -12531,7 +12569,7 @@
       </w:r>
     </w:p>
   </w:comment>
-  <w:comment w:id="205" w:author="Rachel Fewster" w:date="2020-07-27T18:15:00Z" w:initials="RF">
+  <w:comment w:id="206" w:author="Rachel Fewster" w:date="2020-07-27T18:15:00Z" w:initials="RF">
     <w:p>
       <w:pPr>
         <w:pStyle w:val="CommentText"/>
@@ -12547,7 +12585,7 @@
       </w:r>
     </w:p>
   </w:comment>
-  <w:comment w:id="244" w:author="Rachel Fewster" w:date="2020-07-27T18:34:00Z" w:initials="RF">
+  <w:comment w:id="245" w:author="Rachel Fewster" w:date="2020-07-27T18:34:00Z" w:initials="RF">
     <w:p>
       <w:pPr>
         <w:pStyle w:val="CommentText"/>
@@ -12563,7 +12601,7 @@
       </w:r>
     </w:p>
   </w:comment>
-  <w:comment w:id="296" w:author="Rachel Fewster" w:date="2020-07-28T11:39:00Z" w:initials="RF">
+  <w:comment w:id="297" w:author="Rachel Fewster" w:date="2020-07-28T11:39:00Z" w:initials="RF">
     <w:p>
       <w:pPr>
         <w:pStyle w:val="CommentText"/>
@@ -12579,7 +12617,7 @@
       </w:r>
     </w:p>
   </w:comment>
-  <w:comment w:id="302" w:author="Rachel Fewster" w:date="2020-07-28T17:00:00Z" w:initials="RF">
+  <w:comment w:id="303" w:author="Rachel Fewster" w:date="2020-07-28T17:00:00Z" w:initials="RF">
     <w:p>
       <w:pPr>
         <w:pStyle w:val="CommentText"/>
@@ -12603,7 +12641,7 @@
       </w:r>
     </w:p>
   </w:comment>
-  <w:comment w:id="313" w:author="Rachel Fewster" w:date="2020-07-28T11:48:00Z" w:initials="RF">
+  <w:comment w:id="314" w:author="Rachel Fewster" w:date="2020-07-28T11:48:00Z" w:initials="RF">
     <w:p>
       <w:pPr>
         <w:pStyle w:val="CommentText"/>
@@ -12619,7 +12657,7 @@
       </w:r>
     </w:p>
   </w:comment>
-  <w:comment w:id="328" w:author="Rachel Fewster" w:date="2020-07-28T11:58:00Z" w:initials="RF">
+  <w:comment w:id="329" w:author="Rachel Fewster" w:date="2020-07-28T11:58:00Z" w:initials="RF">
     <w:p>
       <w:pPr>
         <w:pStyle w:val="CommentText"/>
@@ -12635,7 +12673,7 @@
       </w:r>
     </w:p>
   </w:comment>
-  <w:comment w:id="401" w:author="Rachel Fewster" w:date="2020-07-28T17:20:00Z" w:initials="RF">
+  <w:comment w:id="402" w:author="Rachel Fewster" w:date="2020-07-28T17:20:00Z" w:initials="RF">
     <w:p>
       <w:pPr>
         <w:pStyle w:val="CommentText"/>
@@ -12827,6 +12865,7 @@
     <w:lsdException w:name="HTML Sample" w:semiHidden="1" w:unhideWhenUsed="1"/>
     <w:lsdException w:name="HTML Typewriter" w:semiHidden="1" w:unhideWhenUsed="1"/>
     <w:lsdException w:name="HTML Variable" w:semiHidden="1" w:unhideWhenUsed="1"/>
+    <w:lsdException w:name="Normal Table" w:semiHidden="1" w:unhideWhenUsed="1"/>
     <w:lsdException w:name="annotation subject" w:semiHidden="1" w:unhideWhenUsed="1"/>
     <w:lsdException w:name="No List" w:semiHidden="1" w:unhideWhenUsed="1"/>
     <w:lsdException w:name="Outline List 1" w:semiHidden="1" w:unhideWhenUsed="1"/>
@@ -12869,8 +12908,11 @@
     <w:lsdException w:name="Table Contemporary" w:semiHidden="1" w:unhideWhenUsed="1"/>
     <w:lsdException w:name="Table Elegant" w:semiHidden="1" w:unhideWhenUsed="1"/>
     <w:lsdException w:name="Table Professional" w:semiHidden="1" w:unhideWhenUsed="1"/>
+    <w:lsdException w:name="Table Subtle 1" w:semiHidden="1" w:unhideWhenUsed="1"/>
     <w:lsdException w:name="Table Subtle 2" w:semiHidden="1" w:unhideWhenUsed="1"/>
     <w:lsdException w:name="Table Web 1" w:semiHidden="1" w:unhideWhenUsed="1"/>
+    <w:lsdException w:name="Table Web 2" w:semiHidden="1" w:unhideWhenUsed="1"/>
+    <w:lsdException w:name="Table Web 3" w:semiHidden="1" w:unhideWhenUsed="1"/>
     <w:lsdException w:name="Balloon Text" w:semiHidden="1" w:unhideWhenUsed="1"/>
     <w:lsdException w:name="Table Grid" w:uiPriority="39"/>
     <w:lsdException w:name="Table Theme" w:semiHidden="1" w:unhideWhenUsed="1"/>

</xml_diff>